<commit_message>
modifications to align PyOrator outputs with ORATOR
</commit_message>
<xml_diff>
--- a/OratorRun/Docs/PyOrator installation and program guidance.docx
+++ b/OratorRun/Docs/PyOrator installation and program guidance.docx
@@ -83,11 +83,9 @@
         <w:spacing w:after="60"/>
         <w:ind w:left="1440"/>
       </w:pPr>
-      <w:proofErr w:type="spellStart"/>
       <w:r>
         <w:t>openpyxl</w:t>
       </w:r>
-      <w:proofErr w:type="spellEnd"/>
     </w:p>
     <w:p>
       <w:pPr>
@@ -112,11 +110,9 @@
         <w:spacing w:after="60"/>
         <w:ind w:left="1440"/>
       </w:pPr>
-      <w:proofErr w:type="spellStart"/>
       <w:r>
         <w:t>pyshp</w:t>
       </w:r>
-      <w:proofErr w:type="spellEnd"/>
     </w:p>
     <w:p>
       <w:pPr>
@@ -495,25 +491,7 @@
                 <w:sz w:val="20"/>
                 <w:szCs w:val="20"/>
               </w:rPr>
-              <w:t xml:space="preserve">@set </w:t>
-            </w:r>
-            <w:proofErr w:type="spellStart"/>
-            <w:r>
-              <w:rPr>
-                <w:rFonts w:ascii="Courier New" w:hAnsi="Courier New" w:cs="Courier New"/>
-                <w:sz w:val="20"/>
-                <w:szCs w:val="20"/>
-              </w:rPr>
-              <w:t>initial_working_dir</w:t>
-            </w:r>
-            <w:proofErr w:type="spellEnd"/>
-            <w:r>
-              <w:rPr>
-                <w:rFonts w:ascii="Courier New" w:hAnsi="Courier New" w:cs="Courier New"/>
-                <w:sz w:val="20"/>
-                <w:szCs w:val="20"/>
-              </w:rPr>
-              <w:t>=%cd%</w:t>
+              <w:t>@set initial_working_dir=%cd%</w:t>
             </w:r>
           </w:p>
         </w:tc>
@@ -564,25 +542,7 @@
                 <w:sz w:val="20"/>
                 <w:szCs w:val="20"/>
               </w:rPr>
-              <w:t>@</w:t>
-            </w:r>
-            <w:proofErr w:type="spellStart"/>
-            <w:r>
-              <w:rPr>
-                <w:rFonts w:ascii="Courier New" w:hAnsi="Courier New" w:cs="Courier New"/>
-                <w:sz w:val="20"/>
-                <w:szCs w:val="20"/>
-              </w:rPr>
-              <w:t>chdir</w:t>
-            </w:r>
-            <w:proofErr w:type="spellEnd"/>
-            <w:r>
-              <w:rPr>
-                <w:rFonts w:ascii="Courier New" w:hAnsi="Courier New" w:cs="Courier New"/>
-                <w:sz w:val="20"/>
-                <w:szCs w:val="20"/>
-              </w:rPr>
-              <w:t xml:space="preserve"> /D </w:t>
+              <w:t xml:space="preserve">@chdir /D </w:t>
             </w:r>
             <w:r>
               <w:rPr>
@@ -702,43 +662,7 @@
                 <w:sz w:val="20"/>
                 <w:szCs w:val="20"/>
               </w:rPr>
-              <w:t>@</w:t>
-            </w:r>
-            <w:proofErr w:type="spellStart"/>
-            <w:r>
-              <w:rPr>
-                <w:rFonts w:ascii="Courier New" w:hAnsi="Courier New" w:cs="Courier New"/>
-                <w:sz w:val="20"/>
-                <w:szCs w:val="20"/>
-              </w:rPr>
-              <w:t>chdir</w:t>
-            </w:r>
-            <w:proofErr w:type="spellEnd"/>
-            <w:r>
-              <w:rPr>
-                <w:rFonts w:ascii="Courier New" w:hAnsi="Courier New" w:cs="Courier New"/>
-                <w:sz w:val="20"/>
-                <w:szCs w:val="20"/>
-              </w:rPr>
-              <w:t xml:space="preserve"> /D %</w:t>
-            </w:r>
-            <w:proofErr w:type="spellStart"/>
-            <w:r>
-              <w:rPr>
-                <w:rFonts w:ascii="Courier New" w:hAnsi="Courier New" w:cs="Courier New"/>
-                <w:sz w:val="20"/>
-                <w:szCs w:val="20"/>
-              </w:rPr>
-              <w:t>initial_working_dir</w:t>
-            </w:r>
-            <w:proofErr w:type="spellEnd"/>
-            <w:r>
-              <w:rPr>
-                <w:rFonts w:ascii="Courier New" w:hAnsi="Courier New" w:cs="Courier New"/>
-                <w:sz w:val="20"/>
-                <w:szCs w:val="20"/>
-              </w:rPr>
-              <w:t>%</w:t>
+              <w:t>@chdir /D %initial_working_dir%</w:t>
             </w:r>
           </w:p>
         </w:tc>
@@ -998,24 +922,13 @@
           <w:szCs w:val="28"/>
         </w:rPr>
       </w:pPr>
-      <w:proofErr w:type="spellStart"/>
       <w:r>
         <w:rPr>
           <w:b/>
           <w:bCs/>
         </w:rPr>
-        <w:t>pyorator_</w:t>
-      </w:r>
-      <w:proofErr w:type="gramStart"/>
-      <w:r>
-        <w:rPr>
-          <w:b/>
-          <w:bCs/>
-        </w:rPr>
-        <w:t>setup.json</w:t>
-      </w:r>
-      <w:proofErr w:type="spellEnd"/>
-      <w:proofErr w:type="gramEnd"/>
+        <w:t>pyorator_setup.json</w:t>
+      </w:r>
       <w:r>
         <w:rPr>
           <w:b/>
@@ -1114,25 +1027,26 @@
           <w:sz w:val="20"/>
           <w:szCs w:val="20"/>
         </w:rPr>
-        <w:t xml:space="preserve">    "</w:t>
-      </w:r>
-      <w:proofErr w:type="spellStart"/>
-      <w:r>
+        <w:t xml:space="preserve">    "config_dir": "E:\\ORATOR\\config",</w:t>
+      </w:r>
+    </w:p>
+    <w:p>
+      <w:pPr>
+        <w:spacing w:after="0"/>
+        <w:ind w:left="720"/>
         <w:rPr>
           <w:rFonts w:ascii="Courier New" w:hAnsi="Courier New" w:cs="Courier New"/>
           <w:sz w:val="20"/>
           <w:szCs w:val="20"/>
         </w:rPr>
-        <w:t>config_dir</w:t>
-      </w:r>
-      <w:proofErr w:type="spellEnd"/>
+      </w:pPr>
       <w:r>
         <w:rPr>
           <w:rFonts w:ascii="Courier New" w:hAnsi="Courier New" w:cs="Courier New"/>
           <w:sz w:val="20"/>
           <w:szCs w:val="20"/>
         </w:rPr>
-        <w:t>": "E:\\ORATOR\\config",</w:t>
+        <w:t xml:space="preserve">    "fname_png": "E:\\ORATOR\\Images\\orator_logo.png",</w:t>
       </w:r>
     </w:p>
     <w:p>
@@ -1151,25 +1065,26 @@
           <w:sz w:val="20"/>
           <w:szCs w:val="20"/>
         </w:rPr>
-        <w:t xml:space="preserve">    "</w:t>
-      </w:r>
-      <w:proofErr w:type="spellStart"/>
-      <w:r>
+        <w:t xml:space="preserve">    "hwsd_dir": "G:\\GlobalEcosseData\\HWSD_NEW",</w:t>
+      </w:r>
+    </w:p>
+    <w:p>
+      <w:pPr>
+        <w:spacing w:after="0"/>
+        <w:ind w:left="720"/>
         <w:rPr>
           <w:rFonts w:ascii="Courier New" w:hAnsi="Courier New" w:cs="Courier New"/>
           <w:sz w:val="20"/>
           <w:szCs w:val="20"/>
         </w:rPr>
-        <w:t>fname_png</w:t>
-      </w:r>
-      <w:proofErr w:type="spellEnd"/>
+      </w:pPr>
       <w:r>
         <w:rPr>
           <w:rFonts w:ascii="Courier New" w:hAnsi="Courier New" w:cs="Courier New"/>
           <w:sz w:val="20"/>
           <w:szCs w:val="20"/>
         </w:rPr>
-        <w:t>": "E:\\ORATOR\\Images\\orator_logo.png",</w:t>
+        <w:t xml:space="preserve">    "log_dir": "E:\\ORATOR\\logs",</w:t>
       </w:r>
     </w:p>
     <w:p>
@@ -1188,136 +1103,26 @@
           <w:sz w:val="20"/>
           <w:szCs w:val="20"/>
         </w:rPr>
-        <w:t xml:space="preserve">    "</w:t>
-      </w:r>
-      <w:proofErr w:type="spellStart"/>
-      <w:r>
+        <w:t xml:space="preserve">    "shp_dir": "E:\\GlobalEcosseData\\CountryShapefiles",</w:t>
+      </w:r>
+    </w:p>
+    <w:p>
+      <w:pPr>
+        <w:spacing w:after="0"/>
+        <w:ind w:left="720"/>
         <w:rPr>
           <w:rFonts w:ascii="Courier New" w:hAnsi="Courier New" w:cs="Courier New"/>
           <w:sz w:val="20"/>
           <w:szCs w:val="20"/>
         </w:rPr>
-        <w:t>hwsd_dir</w:t>
-      </w:r>
-      <w:proofErr w:type="spellEnd"/>
+      </w:pPr>
       <w:r>
         <w:rPr>
           <w:rFonts w:ascii="Courier New" w:hAnsi="Courier New" w:cs="Courier New"/>
           <w:sz w:val="20"/>
           <w:szCs w:val="20"/>
         </w:rPr>
-        <w:t>": "G:\\GlobalEcosseData\\HWSD_NEW",</w:t>
-      </w:r>
-    </w:p>
-    <w:p>
-      <w:pPr>
-        <w:spacing w:after="0"/>
-        <w:ind w:left="720"/>
-        <w:rPr>
-          <w:rFonts w:ascii="Courier New" w:hAnsi="Courier New" w:cs="Courier New"/>
-          <w:sz w:val="20"/>
-          <w:szCs w:val="20"/>
-        </w:rPr>
-      </w:pPr>
-      <w:r>
-        <w:rPr>
-          <w:rFonts w:ascii="Courier New" w:hAnsi="Courier New" w:cs="Courier New"/>
-          <w:sz w:val="20"/>
-          <w:szCs w:val="20"/>
-        </w:rPr>
-        <w:t xml:space="preserve">    "</w:t>
-      </w:r>
-      <w:proofErr w:type="spellStart"/>
-      <w:r>
-        <w:rPr>
-          <w:rFonts w:ascii="Courier New" w:hAnsi="Courier New" w:cs="Courier New"/>
-          <w:sz w:val="20"/>
-          <w:szCs w:val="20"/>
-        </w:rPr>
-        <w:t>log_dir</w:t>
-      </w:r>
-      <w:proofErr w:type="spellEnd"/>
-      <w:r>
-        <w:rPr>
-          <w:rFonts w:ascii="Courier New" w:hAnsi="Courier New" w:cs="Courier New"/>
-          <w:sz w:val="20"/>
-          <w:szCs w:val="20"/>
-        </w:rPr>
-        <w:t>": "E:\\ORATOR\\logs",</w:t>
-      </w:r>
-    </w:p>
-    <w:p>
-      <w:pPr>
-        <w:spacing w:after="0"/>
-        <w:ind w:left="720"/>
-        <w:rPr>
-          <w:rFonts w:ascii="Courier New" w:hAnsi="Courier New" w:cs="Courier New"/>
-          <w:sz w:val="20"/>
-          <w:szCs w:val="20"/>
-        </w:rPr>
-      </w:pPr>
-      <w:r>
-        <w:rPr>
-          <w:rFonts w:ascii="Courier New" w:hAnsi="Courier New" w:cs="Courier New"/>
-          <w:sz w:val="20"/>
-          <w:szCs w:val="20"/>
-        </w:rPr>
-        <w:t xml:space="preserve">    "</w:t>
-      </w:r>
-      <w:proofErr w:type="spellStart"/>
-      <w:r>
-        <w:rPr>
-          <w:rFonts w:ascii="Courier New" w:hAnsi="Courier New" w:cs="Courier New"/>
-          <w:sz w:val="20"/>
-          <w:szCs w:val="20"/>
-        </w:rPr>
-        <w:t>shp_dir</w:t>
-      </w:r>
-      <w:proofErr w:type="spellEnd"/>
-      <w:r>
-        <w:rPr>
-          <w:rFonts w:ascii="Courier New" w:hAnsi="Courier New" w:cs="Courier New"/>
-          <w:sz w:val="20"/>
-          <w:szCs w:val="20"/>
-        </w:rPr>
-        <w:t>": "E:\\GlobalEcosseData\\CountryShapefiles",</w:t>
-      </w:r>
-    </w:p>
-    <w:p>
-      <w:pPr>
-        <w:spacing w:after="0"/>
-        <w:ind w:left="720"/>
-        <w:rPr>
-          <w:rFonts w:ascii="Courier New" w:hAnsi="Courier New" w:cs="Courier New"/>
-          <w:sz w:val="20"/>
-          <w:szCs w:val="20"/>
-        </w:rPr>
-      </w:pPr>
-      <w:r>
-        <w:rPr>
-          <w:rFonts w:ascii="Courier New" w:hAnsi="Courier New" w:cs="Courier New"/>
-          <w:sz w:val="20"/>
-          <w:szCs w:val="20"/>
-        </w:rPr>
-        <w:t xml:space="preserve">    "</w:t>
-      </w:r>
-      <w:proofErr w:type="spellStart"/>
-      <w:r>
-        <w:rPr>
-          <w:rFonts w:ascii="Courier New" w:hAnsi="Courier New" w:cs="Courier New"/>
-          <w:sz w:val="20"/>
-          <w:szCs w:val="20"/>
-        </w:rPr>
-        <w:t>weather_dir</w:t>
-      </w:r>
-      <w:proofErr w:type="spellEnd"/>
-      <w:r>
-        <w:rPr>
-          <w:rFonts w:ascii="Courier New" w:hAnsi="Courier New" w:cs="Courier New"/>
-          <w:sz w:val="20"/>
-          <w:szCs w:val="20"/>
-        </w:rPr>
-        <w:t>": "E:\\GlobalEcosseData\\"</w:t>
+        <w:t xml:space="preserve">    "weather_dir": "E:\\GlobalEcosseData\\"</w:t>
       </w:r>
     </w:p>
     <w:p>
@@ -1386,13 +1191,8 @@
             <w:pPr>
               <w:spacing w:before="120" w:after="120"/>
             </w:pPr>
-            <w:proofErr w:type="spellStart"/>
-            <w:r>
-              <w:t>config_dir</w:t>
-            </w:r>
-            <w:proofErr w:type="spellEnd"/>
-            <w:r>
-              <w:t xml:space="preserve">            </w:t>
+            <w:r>
+              <w:t xml:space="preserve">config_dir            </w:t>
             </w:r>
           </w:p>
         </w:tc>
@@ -1431,13 +1231,8 @@
             <w:pPr>
               <w:spacing w:before="120" w:after="120"/>
             </w:pPr>
-            <w:proofErr w:type="spellStart"/>
-            <w:r>
-              <w:t>fname_png</w:t>
-            </w:r>
-            <w:proofErr w:type="spellEnd"/>
-            <w:r>
-              <w:t xml:space="preserve">         </w:t>
+            <w:r>
+              <w:t xml:space="preserve">fname_png         </w:t>
             </w:r>
           </w:p>
         </w:tc>
@@ -1464,13 +1259,8 @@
             <w:pPr>
               <w:spacing w:before="120" w:after="120"/>
             </w:pPr>
-            <w:proofErr w:type="spellStart"/>
-            <w:r>
-              <w:t>hwsd_dir</w:t>
-            </w:r>
-            <w:proofErr w:type="spellEnd"/>
-            <w:r>
-              <w:t xml:space="preserve">             </w:t>
+            <w:r>
+              <w:t xml:space="preserve">hwsd_dir             </w:t>
             </w:r>
           </w:p>
         </w:tc>
@@ -1503,13 +1293,8 @@
             <w:pPr>
               <w:spacing w:before="120" w:after="120"/>
             </w:pPr>
-            <w:proofErr w:type="spellStart"/>
-            <w:r>
-              <w:t>log_dir</w:t>
-            </w:r>
-            <w:proofErr w:type="spellEnd"/>
-            <w:r>
-              <w:t xml:space="preserve">                  </w:t>
+            <w:r>
+              <w:t xml:space="preserve">log_dir                  </w:t>
             </w:r>
           </w:p>
         </w:tc>
@@ -1542,13 +1327,8 @@
             <w:pPr>
               <w:spacing w:before="120" w:after="120"/>
             </w:pPr>
-            <w:proofErr w:type="spellStart"/>
-            <w:r>
-              <w:t>shp_dir</w:t>
-            </w:r>
-            <w:proofErr w:type="spellEnd"/>
-            <w:r>
-              <w:t xml:space="preserve">                 </w:t>
+            <w:r>
+              <w:t xml:space="preserve">shp_dir                 </w:t>
             </w:r>
           </w:p>
         </w:tc>
@@ -1575,13 +1355,8 @@
             <w:pPr>
               <w:spacing w:before="120" w:after="120"/>
             </w:pPr>
-            <w:proofErr w:type="spellStart"/>
-            <w:r>
-              <w:t>weather_dir</w:t>
-            </w:r>
-            <w:proofErr w:type="spellEnd"/>
-            <w:r>
-              <w:t xml:space="preserve">       </w:t>
+            <w:r>
+              <w:t xml:space="preserve">weather_dir       </w:t>
             </w:r>
           </w:p>
         </w:tc>
@@ -1612,42 +1387,33 @@
           <w:bCs/>
         </w:rPr>
       </w:pPr>
-      <w:proofErr w:type="spellStart"/>
       <w:r>
         <w:rPr>
           <w:b/>
           <w:bCs/>
         </w:rPr>
-        <w:t>pyorator_Haramaya.json</w:t>
-      </w:r>
-      <w:proofErr w:type="spellEnd"/>
-      <w:r>
-        <w:rPr>
-          <w:b/>
-          <w:bCs/>
-        </w:rPr>
+        <w:t xml:space="preserve">pyorator_Haramaya.json </w:t>
+      </w:r>
+    </w:p>
+    <w:p>
+      <w:r>
+        <w:t>A P</w:t>
+      </w:r>
+      <w:r>
+        <w:t>yOr</w:t>
+      </w:r>
+      <w:r>
+        <w:t>at</w:t>
+      </w:r>
+      <w:r>
+        <w:t xml:space="preserve">or </w:t>
+      </w:r>
+      <w:r>
+        <w:t>configuration file</w:t>
+      </w:r>
+      <w:r>
         <w:t xml:space="preserve"> </w:t>
       </w:r>
-    </w:p>
-    <w:p>
-      <w:r>
-        <w:t>A P</w:t>
-      </w:r>
-      <w:r>
-        <w:t>yOr</w:t>
-      </w:r>
-      <w:r>
-        <w:t>at</w:t>
-      </w:r>
-      <w:r>
-        <w:t xml:space="preserve">or </w:t>
-      </w:r>
-      <w:r>
-        <w:t>configuration file</w:t>
-      </w:r>
-      <w:r>
-        <w:t xml:space="preserve"> </w:t>
-      </w:r>
       <w:r>
         <w:t xml:space="preserve">uses an underscore character as a separator to </w:t>
       </w:r>
@@ -1661,15 +1427,7 @@
         <w:t xml:space="preserve">he </w:t>
       </w:r>
       <w:r>
-        <w:t>study name which is the last segment e.g. “</w:t>
-      </w:r>
-      <w:proofErr w:type="spellStart"/>
-      <w:r>
-        <w:t>Haramaya</w:t>
-      </w:r>
-      <w:proofErr w:type="spellEnd"/>
-      <w:r>
-        <w:t xml:space="preserve">” in the above example.  </w:t>
+        <w:t xml:space="preserve">study name which is the last segment e.g. “Haramaya” in the above example.  </w:t>
       </w:r>
     </w:p>
     <w:p>
@@ -1721,25 +1479,26 @@
           <w:sz w:val="20"/>
           <w:szCs w:val="20"/>
         </w:rPr>
-        <w:t xml:space="preserve">  "</w:t>
-      </w:r>
-      <w:proofErr w:type="spellStart"/>
-      <w:r>
+        <w:t xml:space="preserve">  "cmnGUI": {</w:t>
+      </w:r>
+    </w:p>
+    <w:p>
+      <w:pPr>
+        <w:keepNext/>
+        <w:spacing w:after="0"/>
         <w:rPr>
           <w:rFonts w:ascii="Courier New" w:hAnsi="Courier New" w:cs="Courier New"/>
           <w:sz w:val="20"/>
           <w:szCs w:val="20"/>
         </w:rPr>
-        <w:t>cmnGUI</w:t>
-      </w:r>
-      <w:proofErr w:type="spellEnd"/>
+      </w:pPr>
       <w:r>
         <w:rPr>
           <w:rFonts w:ascii="Courier New" w:hAnsi="Courier New" w:cs="Courier New"/>
           <w:sz w:val="20"/>
           <w:szCs w:val="20"/>
         </w:rPr>
-        <w:t>": {</w:t>
+        <w:t xml:space="preserve">    "climScnr": "A1B",</w:t>
       </w:r>
     </w:p>
     <w:p>
@@ -1758,25 +1517,26 @@
           <w:sz w:val="20"/>
           <w:szCs w:val="20"/>
         </w:rPr>
-        <w:t xml:space="preserve">    "</w:t>
-      </w:r>
-      <w:proofErr w:type="spellStart"/>
-      <w:r>
+        <w:t xml:space="preserve">    "futEndYr": "2100",</w:t>
+      </w:r>
+    </w:p>
+    <w:p>
+      <w:pPr>
+        <w:keepNext/>
+        <w:spacing w:after="0"/>
         <w:rPr>
           <w:rFonts w:ascii="Courier New" w:hAnsi="Courier New" w:cs="Courier New"/>
           <w:sz w:val="20"/>
           <w:szCs w:val="20"/>
         </w:rPr>
-        <w:t>climScnr</w:t>
-      </w:r>
-      <w:proofErr w:type="spellEnd"/>
+      </w:pPr>
       <w:r>
         <w:rPr>
           <w:rFonts w:ascii="Courier New" w:hAnsi="Courier New" w:cs="Courier New"/>
           <w:sz w:val="20"/>
           <w:szCs w:val="20"/>
         </w:rPr>
-        <w:t>": "A1B",</w:t>
+        <w:t xml:space="preserve">    "futStrtYr": "1970",</w:t>
       </w:r>
     </w:p>
     <w:p>
@@ -1795,25 +1555,26 @@
           <w:sz w:val="20"/>
           <w:szCs w:val="20"/>
         </w:rPr>
-        <w:t xml:space="preserve">    "</w:t>
-      </w:r>
-      <w:proofErr w:type="spellStart"/>
-      <w:r>
+        <w:t xml:space="preserve">    "histEndYr": "2000",</w:t>
+      </w:r>
+    </w:p>
+    <w:p>
+      <w:pPr>
+        <w:keepNext/>
+        <w:spacing w:after="0"/>
         <w:rPr>
           <w:rFonts w:ascii="Courier New" w:hAnsi="Courier New" w:cs="Courier New"/>
           <w:sz w:val="20"/>
           <w:szCs w:val="20"/>
         </w:rPr>
-        <w:t>futEndYr</w:t>
-      </w:r>
-      <w:proofErr w:type="spellEnd"/>
+      </w:pPr>
       <w:r>
         <w:rPr>
           <w:rFonts w:ascii="Courier New" w:hAnsi="Courier New" w:cs="Courier New"/>
           <w:sz w:val="20"/>
           <w:szCs w:val="20"/>
         </w:rPr>
-        <w:t>": "2100",</w:t>
+        <w:t xml:space="preserve">    "histStrtYr": "1980",</w:t>
       </w:r>
     </w:p>
     <w:p>
@@ -1832,25 +1593,26 @@
           <w:sz w:val="20"/>
           <w:szCs w:val="20"/>
         </w:rPr>
-        <w:t xml:space="preserve">    "</w:t>
-      </w:r>
-      <w:proofErr w:type="spellStart"/>
-      <w:r>
+        <w:t xml:space="preserve">    "study": "Haramaya"</w:t>
+      </w:r>
+    </w:p>
+    <w:p>
+      <w:pPr>
+        <w:keepNext/>
+        <w:spacing w:after="0"/>
         <w:rPr>
           <w:rFonts w:ascii="Courier New" w:hAnsi="Courier New" w:cs="Courier New"/>
           <w:sz w:val="20"/>
           <w:szCs w:val="20"/>
         </w:rPr>
-        <w:t>futStrtYr</w:t>
-      </w:r>
-      <w:proofErr w:type="spellEnd"/>
+      </w:pPr>
       <w:r>
         <w:rPr>
           <w:rFonts w:ascii="Courier New" w:hAnsi="Courier New" w:cs="Courier New"/>
           <w:sz w:val="20"/>
           <w:szCs w:val="20"/>
         </w:rPr>
-        <w:t>": "1970",</w:t>
+        <w:t xml:space="preserve">  },</w:t>
       </w:r>
     </w:p>
     <w:p>
@@ -1869,25 +1631,26 @@
           <w:sz w:val="20"/>
           <w:szCs w:val="20"/>
         </w:rPr>
-        <w:t xml:space="preserve">    "</w:t>
-      </w:r>
-      <w:proofErr w:type="spellStart"/>
-      <w:r>
+        <w:t xml:space="preserve">  "minGUI": {</w:t>
+      </w:r>
+    </w:p>
+    <w:p>
+      <w:pPr>
+        <w:keepNext/>
+        <w:spacing w:after="0"/>
         <w:rPr>
           <w:rFonts w:ascii="Courier New" w:hAnsi="Courier New" w:cs="Courier New"/>
           <w:sz w:val="20"/>
           <w:szCs w:val="20"/>
         </w:rPr>
-        <w:t>histEndYr</w:t>
-      </w:r>
-      <w:proofErr w:type="spellEnd"/>
+      </w:pPr>
       <w:r>
         <w:rPr>
           <w:rFonts w:ascii="Courier New" w:hAnsi="Courier New" w:cs="Courier New"/>
           <w:sz w:val="20"/>
           <w:szCs w:val="20"/>
         </w:rPr>
-        <w:t>": "2000",</w:t>
+        <w:t xml:space="preserve">    "aveWthrFlag": false,</w:t>
       </w:r>
     </w:p>
     <w:p>
@@ -1906,25 +1669,26 @@
           <w:sz w:val="20"/>
           <w:szCs w:val="20"/>
         </w:rPr>
-        <w:t xml:space="preserve">    "</w:t>
-      </w:r>
-      <w:proofErr w:type="spellStart"/>
-      <w:r>
+        <w:t xml:space="preserve">    "location": [</w:t>
+      </w:r>
+    </w:p>
+    <w:p>
+      <w:pPr>
+        <w:keepNext/>
+        <w:spacing w:after="0"/>
         <w:rPr>
           <w:rFonts w:ascii="Courier New" w:hAnsi="Courier New" w:cs="Courier New"/>
           <w:sz w:val="20"/>
           <w:szCs w:val="20"/>
         </w:rPr>
-        <w:t>histStrtYr</w:t>
-      </w:r>
-      <w:proofErr w:type="spellEnd"/>
+      </w:pPr>
       <w:r>
         <w:rPr>
           <w:rFonts w:ascii="Courier New" w:hAnsi="Courier New" w:cs="Courier New"/>
           <w:sz w:val="20"/>
           <w:szCs w:val="20"/>
         </w:rPr>
-        <w:t>": "1980",</w:t>
+        <w:t xml:space="preserve">      38.2,</w:t>
       </w:r>
     </w:p>
     <w:p>
@@ -1943,25 +1707,26 @@
           <w:sz w:val="20"/>
           <w:szCs w:val="20"/>
         </w:rPr>
-        <w:t xml:space="preserve">    "study": "</w:t>
-      </w:r>
-      <w:proofErr w:type="spellStart"/>
-      <w:r>
+        <w:t xml:space="preserve">      7.5</w:t>
+      </w:r>
+    </w:p>
+    <w:p>
+      <w:pPr>
+        <w:keepNext/>
+        <w:spacing w:after="0"/>
         <w:rPr>
           <w:rFonts w:ascii="Courier New" w:hAnsi="Courier New" w:cs="Courier New"/>
           <w:sz w:val="20"/>
           <w:szCs w:val="20"/>
         </w:rPr>
-        <w:t>Haramaya</w:t>
-      </w:r>
-      <w:proofErr w:type="spellEnd"/>
+      </w:pPr>
       <w:r>
         <w:rPr>
           <w:rFonts w:ascii="Courier New" w:hAnsi="Courier New" w:cs="Courier New"/>
           <w:sz w:val="20"/>
           <w:szCs w:val="20"/>
         </w:rPr>
-        <w:t>"</w:t>
+        <w:t xml:space="preserve">    ],</w:t>
       </w:r>
     </w:p>
     <w:p>
@@ -1980,7 +1745,7 @@
           <w:sz w:val="20"/>
           <w:szCs w:val="20"/>
         </w:rPr>
-        <w:t xml:space="preserve">  },</w:t>
+        <w:t xml:space="preserve">    "use_xlsoil": false,</w:t>
       </w:r>
     </w:p>
     <w:p>
@@ -1999,25 +1764,26 @@
           <w:sz w:val="20"/>
           <w:szCs w:val="20"/>
         </w:rPr>
-        <w:t xml:space="preserve">  "</w:t>
-      </w:r>
-      <w:proofErr w:type="spellStart"/>
-      <w:r>
+        <w:t xml:space="preserve">    "use_xlwthr": false,</w:t>
+      </w:r>
+    </w:p>
+    <w:p>
+      <w:pPr>
+        <w:keepNext/>
+        <w:spacing w:after="0"/>
         <w:rPr>
           <w:rFonts w:ascii="Courier New" w:hAnsi="Courier New" w:cs="Courier New"/>
           <w:sz w:val="20"/>
           <w:szCs w:val="20"/>
         </w:rPr>
-        <w:t>minGUI</w:t>
-      </w:r>
-      <w:proofErr w:type="spellEnd"/>
+      </w:pPr>
       <w:r>
         <w:rPr>
           <w:rFonts w:ascii="Courier New" w:hAnsi="Courier New" w:cs="Courier New"/>
           <w:sz w:val="20"/>
           <w:szCs w:val="20"/>
         </w:rPr>
-        <w:t>": {</w:t>
+        <w:t xml:space="preserve">    "weatherResource": "CRU",</w:t>
       </w:r>
     </w:p>
     <w:p>
@@ -2038,231 +1804,6 @@
         </w:rPr>
         <w:t xml:space="preserve">    "</w:t>
       </w:r>
-      <w:proofErr w:type="spellStart"/>
-      <w:r>
-        <w:rPr>
-          <w:rFonts w:ascii="Courier New" w:hAnsi="Courier New" w:cs="Courier New"/>
-          <w:sz w:val="20"/>
-          <w:szCs w:val="20"/>
-        </w:rPr>
-        <w:t>aveWthrFlag</w:t>
-      </w:r>
-      <w:proofErr w:type="spellEnd"/>
-      <w:r>
-        <w:rPr>
-          <w:rFonts w:ascii="Courier New" w:hAnsi="Courier New" w:cs="Courier New"/>
-          <w:sz w:val="20"/>
-          <w:szCs w:val="20"/>
-        </w:rPr>
-        <w:t>": false,</w:t>
-      </w:r>
-    </w:p>
-    <w:p>
-      <w:pPr>
-        <w:keepNext/>
-        <w:spacing w:after="0"/>
-        <w:rPr>
-          <w:rFonts w:ascii="Courier New" w:hAnsi="Courier New" w:cs="Courier New"/>
-          <w:sz w:val="20"/>
-          <w:szCs w:val="20"/>
-        </w:rPr>
-      </w:pPr>
-      <w:r>
-        <w:rPr>
-          <w:rFonts w:ascii="Courier New" w:hAnsi="Courier New" w:cs="Courier New"/>
-          <w:sz w:val="20"/>
-          <w:szCs w:val="20"/>
-        </w:rPr>
-        <w:t xml:space="preserve">    "location": [</w:t>
-      </w:r>
-    </w:p>
-    <w:p>
-      <w:pPr>
-        <w:keepNext/>
-        <w:spacing w:after="0"/>
-        <w:rPr>
-          <w:rFonts w:ascii="Courier New" w:hAnsi="Courier New" w:cs="Courier New"/>
-          <w:sz w:val="20"/>
-          <w:szCs w:val="20"/>
-        </w:rPr>
-      </w:pPr>
-      <w:r>
-        <w:rPr>
-          <w:rFonts w:ascii="Courier New" w:hAnsi="Courier New" w:cs="Courier New"/>
-          <w:sz w:val="20"/>
-          <w:szCs w:val="20"/>
-        </w:rPr>
-        <w:t xml:space="preserve">      38.2,</w:t>
-      </w:r>
-    </w:p>
-    <w:p>
-      <w:pPr>
-        <w:keepNext/>
-        <w:spacing w:after="0"/>
-        <w:rPr>
-          <w:rFonts w:ascii="Courier New" w:hAnsi="Courier New" w:cs="Courier New"/>
-          <w:sz w:val="20"/>
-          <w:szCs w:val="20"/>
-        </w:rPr>
-      </w:pPr>
-      <w:r>
-        <w:rPr>
-          <w:rFonts w:ascii="Courier New" w:hAnsi="Courier New" w:cs="Courier New"/>
-          <w:sz w:val="20"/>
-          <w:szCs w:val="20"/>
-        </w:rPr>
-        <w:t xml:space="preserve">      7.5</w:t>
-      </w:r>
-    </w:p>
-    <w:p>
-      <w:pPr>
-        <w:keepNext/>
-        <w:spacing w:after="0"/>
-        <w:rPr>
-          <w:rFonts w:ascii="Courier New" w:hAnsi="Courier New" w:cs="Courier New"/>
-          <w:sz w:val="20"/>
-          <w:szCs w:val="20"/>
-        </w:rPr>
-      </w:pPr>
-      <w:r>
-        <w:rPr>
-          <w:rFonts w:ascii="Courier New" w:hAnsi="Courier New" w:cs="Courier New"/>
-          <w:sz w:val="20"/>
-          <w:szCs w:val="20"/>
-        </w:rPr>
-        <w:t xml:space="preserve">    ],</w:t>
-      </w:r>
-    </w:p>
-    <w:p>
-      <w:pPr>
-        <w:keepNext/>
-        <w:spacing w:after="0"/>
-        <w:rPr>
-          <w:rFonts w:ascii="Courier New" w:hAnsi="Courier New" w:cs="Courier New"/>
-          <w:sz w:val="20"/>
-          <w:szCs w:val="20"/>
-        </w:rPr>
-      </w:pPr>
-      <w:r>
-        <w:rPr>
-          <w:rFonts w:ascii="Courier New" w:hAnsi="Courier New" w:cs="Courier New"/>
-          <w:sz w:val="20"/>
-          <w:szCs w:val="20"/>
-        </w:rPr>
-        <w:t xml:space="preserve">    "</w:t>
-      </w:r>
-      <w:proofErr w:type="spellStart"/>
-      <w:r>
-        <w:rPr>
-          <w:rFonts w:ascii="Courier New" w:hAnsi="Courier New" w:cs="Courier New"/>
-          <w:sz w:val="20"/>
-          <w:szCs w:val="20"/>
-        </w:rPr>
-        <w:t>use_xlsoil</w:t>
-      </w:r>
-      <w:proofErr w:type="spellEnd"/>
-      <w:r>
-        <w:rPr>
-          <w:rFonts w:ascii="Courier New" w:hAnsi="Courier New" w:cs="Courier New"/>
-          <w:sz w:val="20"/>
-          <w:szCs w:val="20"/>
-        </w:rPr>
-        <w:t>": false,</w:t>
-      </w:r>
-    </w:p>
-    <w:p>
-      <w:pPr>
-        <w:keepNext/>
-        <w:spacing w:after="0"/>
-        <w:rPr>
-          <w:rFonts w:ascii="Courier New" w:hAnsi="Courier New" w:cs="Courier New"/>
-          <w:sz w:val="20"/>
-          <w:szCs w:val="20"/>
-        </w:rPr>
-      </w:pPr>
-      <w:r>
-        <w:rPr>
-          <w:rFonts w:ascii="Courier New" w:hAnsi="Courier New" w:cs="Courier New"/>
-          <w:sz w:val="20"/>
-          <w:szCs w:val="20"/>
-        </w:rPr>
-        <w:t xml:space="preserve">    "</w:t>
-      </w:r>
-      <w:proofErr w:type="spellStart"/>
-      <w:r>
-        <w:rPr>
-          <w:rFonts w:ascii="Courier New" w:hAnsi="Courier New" w:cs="Courier New"/>
-          <w:sz w:val="20"/>
-          <w:szCs w:val="20"/>
-        </w:rPr>
-        <w:t>use_xlwthr</w:t>
-      </w:r>
-      <w:proofErr w:type="spellEnd"/>
-      <w:r>
-        <w:rPr>
-          <w:rFonts w:ascii="Courier New" w:hAnsi="Courier New" w:cs="Courier New"/>
-          <w:sz w:val="20"/>
-          <w:szCs w:val="20"/>
-        </w:rPr>
-        <w:t>": false,</w:t>
-      </w:r>
-    </w:p>
-    <w:p>
-      <w:pPr>
-        <w:keepNext/>
-        <w:spacing w:after="0"/>
-        <w:rPr>
-          <w:rFonts w:ascii="Courier New" w:hAnsi="Courier New" w:cs="Courier New"/>
-          <w:sz w:val="20"/>
-          <w:szCs w:val="20"/>
-        </w:rPr>
-      </w:pPr>
-      <w:r>
-        <w:rPr>
-          <w:rFonts w:ascii="Courier New" w:hAnsi="Courier New" w:cs="Courier New"/>
-          <w:sz w:val="20"/>
-          <w:szCs w:val="20"/>
-        </w:rPr>
-        <w:t xml:space="preserve">    "</w:t>
-      </w:r>
-      <w:proofErr w:type="spellStart"/>
-      <w:r>
-        <w:rPr>
-          <w:rFonts w:ascii="Courier New" w:hAnsi="Courier New" w:cs="Courier New"/>
-          <w:sz w:val="20"/>
-          <w:szCs w:val="20"/>
-        </w:rPr>
-        <w:t>weatherResource</w:t>
-      </w:r>
-      <w:proofErr w:type="spellEnd"/>
-      <w:r>
-        <w:rPr>
-          <w:rFonts w:ascii="Courier New" w:hAnsi="Courier New" w:cs="Courier New"/>
-          <w:sz w:val="20"/>
-          <w:szCs w:val="20"/>
-        </w:rPr>
-        <w:t>": "CRU",</w:t>
-      </w:r>
-    </w:p>
-    <w:p>
-      <w:pPr>
-        <w:keepNext/>
-        <w:spacing w:after="0"/>
-        <w:rPr>
-          <w:rFonts w:ascii="Courier New" w:hAnsi="Courier New" w:cs="Courier New"/>
-          <w:sz w:val="20"/>
-          <w:szCs w:val="20"/>
-        </w:rPr>
-      </w:pPr>
-      <w:r>
-        <w:rPr>
-          <w:rFonts w:ascii="Courier New" w:hAnsi="Courier New" w:cs="Courier New"/>
-          <w:sz w:val="20"/>
-          <w:szCs w:val="20"/>
-        </w:rPr>
-        <w:t xml:space="preserve">    "</w:t>
-      </w:r>
-      <w:proofErr w:type="spellStart"/>
       <w:r>
         <w:rPr>
           <w:rFonts w:ascii="Courier New" w:hAnsi="Courier New" w:cs="Courier New"/>
@@ -2272,7 +1813,6 @@
         </w:rPr>
         <w:t>xls_inp_fname</w:t>
       </w:r>
-      <w:proofErr w:type="spellEnd"/>
       <w:r>
         <w:rPr>
           <w:rFonts w:ascii="Courier New" w:hAnsi="Courier New" w:cs="Courier New"/>
@@ -2321,14 +1861,12 @@
       </w:r>
     </w:p>
     <w:p>
-      <w:proofErr w:type="spellStart"/>
       <w:r>
         <w:rPr>
           <w:highlight w:val="yellow"/>
         </w:rPr>
         <w:t>xls_inp_fname</w:t>
       </w:r>
-      <w:proofErr w:type="spellEnd"/>
       <w:r>
         <w:t xml:space="preserve"> identifies the </w:t>
       </w:r>
@@ -2421,11 +1959,9 @@
       <w:r>
         <w:t xml:space="preserve">The </w:t>
       </w:r>
-      <w:proofErr w:type="spellStart"/>
       <w:r>
         <w:t>the</w:t>
       </w:r>
-      <w:proofErr w:type="spellEnd"/>
       <w:r>
         <w:t xml:space="preserve"> </w:t>
       </w:r>
@@ -2438,7 +1974,6 @@
       <w:r>
         <w:t xml:space="preserve">is read via the </w:t>
       </w:r>
-      <w:proofErr w:type="spellStart"/>
       <w:r>
         <w:rPr>
           <w:b/>
@@ -2446,7 +1981,6 @@
         </w:rPr>
         <w:t>read_input_excel</w:t>
       </w:r>
-      <w:proofErr w:type="spellEnd"/>
       <w:r>
         <w:t xml:space="preserve"> </w:t>
       </w:r>
@@ -2785,21 +2319,259 @@
               <w:spacing w:beforeLines="40" w:before="96" w:afterLines="40" w:after="96"/>
             </w:pPr>
             <w:r>
+              <w:t>_adjust  _adj_</w:t>
+            </w:r>
+          </w:p>
+        </w:tc>
+        <w:tc>
+          <w:tcPr>
+            <w:tcW w:w="4819" w:type="dxa"/>
+          </w:tcPr>
+          <w:p>
+            <w:pPr>
+              <w:spacing w:beforeLines="40" w:before="96" w:afterLines="40" w:after="96"/>
+            </w:pPr>
+            <w:r>
+              <w:t>adjusted</w:t>
+            </w:r>
+          </w:p>
+        </w:tc>
+      </w:tr>
+      <w:tr>
+        <w:tc>
+          <w:tcPr>
+            <w:tcW w:w="2268" w:type="dxa"/>
+          </w:tcPr>
+          <w:p>
+            <w:pPr>
+              <w:spacing w:beforeLines="40" w:before="96" w:afterLines="40" w:after="96"/>
+            </w:pPr>
+            <w:r>
+              <w:t>appld</w:t>
+            </w:r>
+          </w:p>
+        </w:tc>
+        <w:tc>
+          <w:tcPr>
+            <w:tcW w:w="4819" w:type="dxa"/>
+          </w:tcPr>
+          <w:p>
+            <w:pPr>
+              <w:spacing w:beforeLines="40" w:before="96" w:afterLines="40" w:after="96"/>
+            </w:pPr>
+            <w:r>
+              <w:t>applied</w:t>
+            </w:r>
+          </w:p>
+        </w:tc>
+      </w:tr>
+      <w:tr>
+        <w:tc>
+          <w:tcPr>
+            <w:tcW w:w="2268" w:type="dxa"/>
+          </w:tcPr>
+          <w:p>
+            <w:pPr>
+              <w:spacing w:beforeLines="40" w:before="96" w:afterLines="40" w:after="96"/>
+            </w:pPr>
+            <w:r>
+              <w:t>atmos_</w:t>
+            </w:r>
+          </w:p>
+        </w:tc>
+        <w:tc>
+          <w:tcPr>
+            <w:tcW w:w="4819" w:type="dxa"/>
+          </w:tcPr>
+          <w:p>
+            <w:pPr>
+              <w:spacing w:beforeLines="40" w:before="96" w:afterLines="40" w:after="96"/>
+            </w:pPr>
+            <w:r>
+              <w:t>atmospheric</w:t>
+            </w:r>
+          </w:p>
+        </w:tc>
+      </w:tr>
+      <w:tr>
+        <w:tc>
+          <w:tcPr>
+            <w:tcW w:w="2268" w:type="dxa"/>
+          </w:tcPr>
+          <w:p>
+            <w:pPr>
+              <w:spacing w:beforeLines="40" w:before="96" w:afterLines="40" w:after="96"/>
+            </w:pPr>
+            <w:r>
+              <w:t>c_</w:t>
+            </w:r>
+          </w:p>
+        </w:tc>
+        <w:tc>
+          <w:tcPr>
+            <w:tcW w:w="4819" w:type="dxa"/>
+          </w:tcPr>
+          <w:p>
+            <w:pPr>
+              <w:spacing w:beforeLines="40" w:before="96" w:afterLines="40" w:after="96"/>
+            </w:pPr>
+            <w:r>
+              <w:t>carbon</w:t>
+            </w:r>
+          </w:p>
+        </w:tc>
+      </w:tr>
+      <w:tr>
+        <w:tc>
+          <w:tcPr>
+            <w:tcW w:w="2268" w:type="dxa"/>
+          </w:tcPr>
+          <w:p>
+            <w:pPr>
+              <w:spacing w:beforeLines="40" w:before="96" w:afterLines="40" w:after="96"/>
+            </w:pPr>
+            <w:r>
+              <w:t>_coef</w:t>
+            </w:r>
+          </w:p>
+        </w:tc>
+        <w:tc>
+          <w:tcPr>
+            <w:tcW w:w="4819" w:type="dxa"/>
+          </w:tcPr>
+          <w:p>
+            <w:pPr>
+              <w:spacing w:beforeLines="40" w:before="96" w:afterLines="40" w:after="96"/>
+            </w:pPr>
+            <w:r>
+              <w:t>coefficient</w:t>
+            </w:r>
+          </w:p>
+        </w:tc>
+      </w:tr>
+      <w:tr>
+        <w:tc>
+          <w:tcPr>
+            <w:tcW w:w="2268" w:type="dxa"/>
+          </w:tcPr>
+          <w:p>
+            <w:pPr>
+              <w:spacing w:beforeLines="40" w:before="96" w:afterLines="40" w:after="96"/>
+            </w:pPr>
+            <w:r>
+              <w:t>c</w:t>
+            </w:r>
+            <w:r>
+              <w:t>ow</w:t>
+            </w:r>
+            <w:r>
               <w:t>_</w:t>
             </w:r>
-            <w:proofErr w:type="gramStart"/>
-            <w:r>
-              <w:t>adjust  _</w:t>
-            </w:r>
-            <w:proofErr w:type="spellStart"/>
-            <w:proofErr w:type="gramEnd"/>
-            <w:r>
-              <w:t>adj</w:t>
-            </w:r>
-            <w:proofErr w:type="spellEnd"/>
+          </w:p>
+        </w:tc>
+        <w:tc>
+          <w:tcPr>
+            <w:tcW w:w="4819" w:type="dxa"/>
+          </w:tcPr>
+          <w:p>
+            <w:pPr>
+              <w:spacing w:beforeLines="40" w:before="96" w:afterLines="40" w:after="96"/>
+            </w:pPr>
+            <w:r>
+              <w:t>input of ca</w:t>
+            </w:r>
+            <w:r>
+              <w:t>rbon</w:t>
+            </w:r>
+            <w:r>
+              <w:t xml:space="preserve"> from </w:t>
+            </w:r>
+            <w:r>
+              <w:t>organic waste</w:t>
+            </w:r>
+          </w:p>
+        </w:tc>
+      </w:tr>
+      <w:tr>
+        <w:tc>
+          <w:tcPr>
+            <w:tcW w:w="2268" w:type="dxa"/>
+          </w:tcPr>
+          <w:p>
+            <w:pPr>
+              <w:spacing w:beforeLines="40" w:before="96" w:afterLines="40" w:after="96"/>
+            </w:pPr>
+            <w:r>
+              <w:t>cumul</w:t>
+            </w:r>
+          </w:p>
+        </w:tc>
+        <w:tc>
+          <w:tcPr>
+            <w:tcW w:w="4819" w:type="dxa"/>
+          </w:tcPr>
+          <w:p>
+            <w:pPr>
+              <w:spacing w:beforeLines="40" w:before="96" w:afterLines="40" w:after="96"/>
+            </w:pPr>
+            <w:r>
+              <w:t>c</w:t>
+            </w:r>
+            <w:r>
+              <w:t>umulative</w:t>
+            </w:r>
+          </w:p>
+        </w:tc>
+      </w:tr>
+      <w:tr>
+        <w:tc>
+          <w:tcPr>
+            <w:tcW w:w="2268" w:type="dxa"/>
+          </w:tcPr>
+          <w:p>
+            <w:pPr>
+              <w:spacing w:beforeLines="40" w:before="96" w:afterLines="40" w:after="96"/>
+            </w:pPr>
+            <w:r>
+              <w:t>_dem</w:t>
+            </w:r>
+          </w:p>
+        </w:tc>
+        <w:tc>
+          <w:tcPr>
+            <w:tcW w:w="4819" w:type="dxa"/>
+          </w:tcPr>
+          <w:p>
+            <w:pPr>
+              <w:spacing w:beforeLines="40" w:before="96" w:afterLines="40" w:after="96"/>
+            </w:pPr>
+            <w:r>
+              <w:t>demand</w:t>
+            </w:r>
+          </w:p>
+        </w:tc>
+      </w:tr>
+      <w:tr>
+        <w:tc>
+          <w:tcPr>
+            <w:tcW w:w="2268" w:type="dxa"/>
+          </w:tcPr>
+          <w:p>
+            <w:pPr>
+              <w:spacing w:beforeLines="40" w:before="96" w:afterLines="40" w:after="96"/>
+            </w:pPr>
             <w:r>
               <w:t>_</w:t>
             </w:r>
+            <w:r>
+              <w:t>de</w:t>
+            </w:r>
+            <w:r>
+              <w:t>nit</w:t>
+            </w:r>
+            <w:r>
+              <w:t xml:space="preserve"> </w:t>
+            </w:r>
           </w:p>
         </w:tc>
         <w:tc>
@@ -2811,7 +2583,13 @@
               <w:spacing w:beforeLines="40" w:before="96" w:afterLines="40" w:after="96"/>
             </w:pPr>
             <w:r>
-              <w:t>adjusted</w:t>
+              <w:t>de</w:t>
+            </w:r>
+            <w:r>
+              <w:t>nitrif</w:t>
+            </w:r>
+            <w:r>
+              <w:t>y</w:t>
             </w:r>
           </w:p>
         </w:tc>
@@ -2825,11 +2603,9 @@
             <w:pPr>
               <w:spacing w:beforeLines="40" w:before="96" w:afterLines="40" w:after="96"/>
             </w:pPr>
-            <w:proofErr w:type="spellStart"/>
-            <w:r>
-              <w:t>appld</w:t>
-            </w:r>
-            <w:proofErr w:type="spellEnd"/>
+            <w:r>
+              <w:t>dpth_</w:t>
+            </w:r>
           </w:p>
         </w:tc>
         <w:tc>
@@ -2841,7 +2617,13 @@
               <w:spacing w:beforeLines="40" w:before="96" w:afterLines="40" w:after="96"/>
             </w:pPr>
             <w:r>
-              <w:t>applied</w:t>
+              <w:t>d</w:t>
+            </w:r>
+            <w:r>
+              <w:t>e</w:t>
+            </w:r>
+            <w:r>
+              <w:t>pth</w:t>
             </w:r>
           </w:p>
         </w:tc>
@@ -2855,13 +2637,8 @@
             <w:pPr>
               <w:spacing w:beforeLines="40" w:before="96" w:afterLines="40" w:after="96"/>
             </w:pPr>
-            <w:proofErr w:type="spellStart"/>
-            <w:r>
-              <w:t>atmos</w:t>
-            </w:r>
-            <w:proofErr w:type="spellEnd"/>
-            <w:r>
-              <w:t>_</w:t>
+            <w:r>
+              <w:t>ex_</w:t>
             </w:r>
           </w:p>
         </w:tc>
@@ -2874,7 +2651,16 @@
               <w:spacing w:beforeLines="40" w:before="96" w:afterLines="40" w:after="96"/>
             </w:pPr>
             <w:r>
-              <w:t>atmospheric</w:t>
+              <w:t>e</w:t>
+            </w:r>
+            <w:r>
+              <w:t xml:space="preserve">xtra </w:t>
+            </w:r>
+            <w:r>
+              <w:t xml:space="preserve">as in extra </w:t>
+            </w:r>
+            <w:r>
+              <w:t>organic waste</w:t>
             </w:r>
           </w:p>
         </w:tc>
@@ -2889,7 +2675,7 @@
               <w:spacing w:beforeLines="40" w:before="96" w:afterLines="40" w:after="96"/>
             </w:pPr>
             <w:r>
-              <w:t>c_</w:t>
+              <w:t>factr</w:t>
             </w:r>
           </w:p>
         </w:tc>
@@ -2902,7 +2688,7 @@
               <w:spacing w:beforeLines="40" w:before="96" w:afterLines="40" w:after="96"/>
             </w:pPr>
             <w:r>
-              <w:t>carbon</w:t>
+              <w:t>factor</w:t>
             </w:r>
           </w:p>
         </w:tc>
@@ -2917,13 +2703,8 @@
               <w:spacing w:beforeLines="40" w:before="96" w:afterLines="40" w:after="96"/>
             </w:pPr>
             <w:r>
-              <w:t>_</w:t>
-            </w:r>
-            <w:proofErr w:type="spellStart"/>
-            <w:r>
-              <w:t>coef</w:t>
-            </w:r>
-            <w:proofErr w:type="spellEnd"/>
+              <w:t>_fc</w:t>
+            </w:r>
           </w:p>
         </w:tc>
         <w:tc>
@@ -2935,7 +2716,10 @@
               <w:spacing w:beforeLines="40" w:before="96" w:afterLines="40" w:after="96"/>
             </w:pPr>
             <w:r>
-              <w:t>coefficient</w:t>
+              <w:t>field capacit</w:t>
+            </w:r>
+            <w:r>
+              <w:t>y</w:t>
             </w:r>
           </w:p>
         </w:tc>
@@ -2950,13 +2734,7 @@
               <w:spacing w:beforeLines="40" w:before="96" w:afterLines="40" w:after="96"/>
             </w:pPr>
             <w:r>
-              <w:t>c</w:t>
-            </w:r>
-            <w:r>
-              <w:t>ow</w:t>
-            </w:r>
-            <w:r>
-              <w:t>_</w:t>
+              <w:t>fert</w:t>
             </w:r>
           </w:p>
         </w:tc>
@@ -2969,16 +2747,7 @@
               <w:spacing w:beforeLines="40" w:before="96" w:afterLines="40" w:after="96"/>
             </w:pPr>
             <w:r>
-              <w:t>input of ca</w:t>
-            </w:r>
-            <w:r>
-              <w:t>rbon</w:t>
-            </w:r>
-            <w:r>
-              <w:t xml:space="preserve"> from </w:t>
-            </w:r>
-            <w:r>
-              <w:t>organic waste</w:t>
+              <w:t>fertiliser</w:t>
             </w:r>
           </w:p>
         </w:tc>
@@ -2992,11 +2761,9 @@
             <w:pPr>
               <w:spacing w:beforeLines="40" w:before="96" w:afterLines="40" w:after="96"/>
             </w:pPr>
-            <w:proofErr w:type="spellStart"/>
-            <w:r>
-              <w:t>cumul</w:t>
-            </w:r>
-            <w:proofErr w:type="spellEnd"/>
+            <w:r>
+              <w:t>fwd</w:t>
+            </w:r>
           </w:p>
         </w:tc>
         <w:tc>
@@ -3008,10 +2775,7 @@
               <w:spacing w:beforeLines="40" w:before="96" w:afterLines="40" w:after="96"/>
             </w:pPr>
             <w:r>
-              <w:t>c</w:t>
-            </w:r>
-            <w:r>
-              <w:t>umulative</w:t>
+              <w:t>forward</w:t>
             </w:r>
           </w:p>
         </w:tc>
@@ -3026,13 +2790,14 @@
               <w:spacing w:beforeLines="40" w:before="96" w:afterLines="40" w:after="96"/>
             </w:pPr>
             <w:r>
-              <w:t>_</w:t>
-            </w:r>
-            <w:proofErr w:type="spellStart"/>
-            <w:r>
-              <w:t>dem</w:t>
-            </w:r>
-            <w:proofErr w:type="spellEnd"/>
+              <w:t>grow_dds</w:t>
+            </w:r>
+            <w:r>
+              <w:t xml:space="preserve">   </w:t>
+            </w:r>
+            <w:r>
+              <w:t>gdds</w:t>
+            </w:r>
           </w:p>
         </w:tc>
         <w:tc>
@@ -3044,7 +2809,10 @@
               <w:spacing w:beforeLines="40" w:before="96" w:afterLines="40" w:after="96"/>
             </w:pPr>
             <w:r>
-              <w:t>demand</w:t>
+              <w:t>growing degree day</w:t>
+            </w:r>
+            <w:r>
+              <w:t>s</w:t>
             </w:r>
           </w:p>
         </w:tc>
@@ -3059,18 +2827,7 @@
               <w:spacing w:beforeLines="40" w:before="96" w:afterLines="40" w:after="96"/>
             </w:pPr>
             <w:r>
-              <w:t>_</w:t>
-            </w:r>
-            <w:proofErr w:type="spellStart"/>
-            <w:r>
-              <w:t>de</w:t>
-            </w:r>
-            <w:r>
-              <w:t>nit</w:t>
-            </w:r>
-            <w:proofErr w:type="spellEnd"/>
-            <w:r>
-              <w:t xml:space="preserve"> </w:t>
+              <w:t>harv_</w:t>
             </w:r>
           </w:p>
         </w:tc>
@@ -3083,13 +2840,10 @@
               <w:spacing w:beforeLines="40" w:before="96" w:afterLines="40" w:after="96"/>
             </w:pPr>
             <w:r>
-              <w:t>de</w:t>
-            </w:r>
-            <w:r>
-              <w:t>nitrif</w:t>
-            </w:r>
-            <w:r>
-              <w:t>y</w:t>
+              <w:t>harves</w:t>
+            </w:r>
+            <w:r>
+              <w:t>t</w:t>
             </w:r>
           </w:p>
         </w:tc>
@@ -3103,13 +2857,8 @@
             <w:pPr>
               <w:spacing w:beforeLines="40" w:before="96" w:afterLines="40" w:after="96"/>
             </w:pPr>
-            <w:proofErr w:type="spellStart"/>
-            <w:r>
-              <w:t>dpth</w:t>
-            </w:r>
-            <w:proofErr w:type="spellEnd"/>
-            <w:r>
-              <w:t>_</w:t>
+            <w:r>
+              <w:t>indx</w:t>
             </w:r>
           </w:p>
         </w:tc>
@@ -3122,13 +2871,7 @@
               <w:spacing w:beforeLines="40" w:before="96" w:afterLines="40" w:after="96"/>
             </w:pPr>
             <w:r>
-              <w:t>d</w:t>
-            </w:r>
-            <w:r>
-              <w:t>e</w:t>
-            </w:r>
-            <w:r>
-              <w:t>pth</w:t>
+              <w:t>index</w:t>
             </w:r>
           </w:p>
         </w:tc>
@@ -3143,7 +2886,7 @@
               <w:spacing w:beforeLines="40" w:before="96" w:afterLines="40" w:after="96"/>
             </w:pPr>
             <w:r>
-              <w:t>ex_</w:t>
+              <w:t>inorg</w:t>
             </w:r>
           </w:p>
         </w:tc>
@@ -3156,16 +2899,10 @@
               <w:spacing w:beforeLines="40" w:before="96" w:afterLines="40" w:after="96"/>
             </w:pPr>
             <w:r>
-              <w:t>e</w:t>
-            </w:r>
-            <w:r>
-              <w:t xml:space="preserve">xtra </w:t>
-            </w:r>
-            <w:r>
-              <w:t xml:space="preserve">as in extra </w:t>
-            </w:r>
-            <w:r>
-              <w:t>organic waste</w:t>
+              <w:t>i</w:t>
+            </w:r>
+            <w:r>
+              <w:t>norganic</w:t>
             </w:r>
           </w:p>
         </w:tc>
@@ -3180,7 +2917,7 @@
               <w:spacing w:beforeLines="40" w:before="96" w:afterLines="40" w:after="96"/>
             </w:pPr>
             <w:r>
-              <w:t>_fc</w:t>
+              <w:t>inrt</w:t>
             </w:r>
           </w:p>
         </w:tc>
@@ -3193,10 +2930,7 @@
               <w:spacing w:beforeLines="40" w:before="96" w:afterLines="40" w:after="96"/>
             </w:pPr>
             <w:r>
-              <w:t>field capacit</w:t>
-            </w:r>
-            <w:r>
-              <w:t>y</w:t>
+              <w:t>inert</w:t>
             </w:r>
           </w:p>
         </w:tc>
@@ -3210,11 +2944,9 @@
             <w:pPr>
               <w:spacing w:beforeLines="40" w:before="96" w:afterLines="40" w:after="96"/>
             </w:pPr>
-            <w:proofErr w:type="spellStart"/>
-            <w:r>
-              <w:t>fert</w:t>
-            </w:r>
-            <w:proofErr w:type="spellEnd"/>
+            <w:r>
+              <w:t>mgmt</w:t>
+            </w:r>
           </w:p>
         </w:tc>
         <w:tc>
@@ -3226,7 +2958,7 @@
               <w:spacing w:beforeLines="40" w:before="96" w:afterLines="40" w:after="96"/>
             </w:pPr>
             <w:r>
-              <w:t>fertiliser</w:t>
+              <w:t>management</w:t>
             </w:r>
           </w:p>
         </w:tc>
@@ -3240,11 +2972,9 @@
             <w:pPr>
               <w:spacing w:beforeLines="40" w:before="96" w:afterLines="40" w:after="96"/>
             </w:pPr>
-            <w:proofErr w:type="spellStart"/>
-            <w:r>
-              <w:t>fwd</w:t>
-            </w:r>
-            <w:proofErr w:type="spellEnd"/>
+            <w:r>
+              <w:t>n2</w:t>
+            </w:r>
           </w:p>
         </w:tc>
         <w:tc>
@@ -3256,7 +2986,7 @@
               <w:spacing w:beforeLines="40" w:before="96" w:afterLines="40" w:after="96"/>
             </w:pPr>
             <w:r>
-              <w:t>forward</w:t>
+              <w:t>nitrogen</w:t>
             </w:r>
           </w:p>
         </w:tc>
@@ -3270,13 +3000,8 @@
             <w:pPr>
               <w:spacing w:beforeLines="40" w:before="96" w:afterLines="40" w:after="96"/>
             </w:pPr>
-            <w:proofErr w:type="spellStart"/>
-            <w:r>
-              <w:t>harv</w:t>
-            </w:r>
-            <w:proofErr w:type="spellEnd"/>
-            <w:r>
-              <w:t>_</w:t>
+            <w:r>
+              <w:t>n2o</w:t>
             </w:r>
           </w:p>
         </w:tc>
@@ -3289,10 +3014,10 @@
               <w:spacing w:beforeLines="40" w:before="96" w:afterLines="40" w:after="96"/>
             </w:pPr>
             <w:r>
-              <w:t>harves</w:t>
-            </w:r>
-            <w:r>
-              <w:t>t</w:t>
+              <w:t>n</w:t>
+            </w:r>
+            <w:r>
+              <w:t>itrous oxide</w:t>
             </w:r>
           </w:p>
         </w:tc>
@@ -3306,11 +3031,6 @@
             <w:pPr>
               <w:spacing w:beforeLines="40" w:before="96" w:afterLines="40" w:after="96"/>
             </w:pPr>
-            <w:proofErr w:type="spellStart"/>
-            <w:r>
-              <w:t>inorg</w:t>
-            </w:r>
-            <w:proofErr w:type="spellEnd"/>
           </w:p>
         </w:tc>
         <w:tc>
@@ -3321,12 +3041,6 @@
             <w:pPr>
               <w:spacing w:beforeLines="40" w:before="96" w:afterLines="40" w:after="96"/>
             </w:pPr>
-            <w:r>
-              <w:t>i</w:t>
-            </w:r>
-            <w:r>
-              <w:t>norganic</w:t>
-            </w:r>
           </w:p>
         </w:tc>
       </w:tr>
@@ -3339,155 +3053,9 @@
             <w:pPr>
               <w:spacing w:beforeLines="40" w:before="96" w:afterLines="40" w:after="96"/>
             </w:pPr>
-            <w:proofErr w:type="spellStart"/>
-            <w:r>
-              <w:t>inrt</w:t>
-            </w:r>
-            <w:proofErr w:type="spellEnd"/>
-          </w:p>
-        </w:tc>
-        <w:tc>
-          <w:tcPr>
-            <w:tcW w:w="4819" w:type="dxa"/>
-          </w:tcPr>
-          <w:p>
-            <w:pPr>
-              <w:spacing w:beforeLines="40" w:before="96" w:afterLines="40" w:after="96"/>
-            </w:pPr>
-            <w:r>
-              <w:t>inert</w:t>
-            </w:r>
-          </w:p>
-        </w:tc>
-      </w:tr>
-      <w:tr>
-        <w:tc>
-          <w:tcPr>
-            <w:tcW w:w="2268" w:type="dxa"/>
-          </w:tcPr>
-          <w:p>
-            <w:pPr>
-              <w:spacing w:beforeLines="40" w:before="96" w:afterLines="40" w:after="96"/>
-            </w:pPr>
-            <w:proofErr w:type="spellStart"/>
-            <w:r>
-              <w:t>mgmt</w:t>
-            </w:r>
-            <w:proofErr w:type="spellEnd"/>
-          </w:p>
-        </w:tc>
-        <w:tc>
-          <w:tcPr>
-            <w:tcW w:w="4819" w:type="dxa"/>
-          </w:tcPr>
-          <w:p>
-            <w:pPr>
-              <w:spacing w:beforeLines="40" w:before="96" w:afterLines="40" w:after="96"/>
-            </w:pPr>
-            <w:r>
-              <w:t>management</w:t>
-            </w:r>
-          </w:p>
-        </w:tc>
-      </w:tr>
-      <w:tr>
-        <w:tc>
-          <w:tcPr>
-            <w:tcW w:w="2268" w:type="dxa"/>
-          </w:tcPr>
-          <w:p>
-            <w:pPr>
-              <w:spacing w:beforeLines="40" w:before="96" w:afterLines="40" w:after="96"/>
-            </w:pPr>
-            <w:r>
-              <w:t>n2</w:t>
-            </w:r>
-          </w:p>
-        </w:tc>
-        <w:tc>
-          <w:tcPr>
-            <w:tcW w:w="4819" w:type="dxa"/>
-          </w:tcPr>
-          <w:p>
-            <w:pPr>
-              <w:spacing w:beforeLines="40" w:before="96" w:afterLines="40" w:after="96"/>
-            </w:pPr>
-            <w:r>
-              <w:t>nitrogen</w:t>
-            </w:r>
-          </w:p>
-        </w:tc>
-      </w:tr>
-      <w:tr>
-        <w:tc>
-          <w:tcPr>
-            <w:tcW w:w="2268" w:type="dxa"/>
-          </w:tcPr>
-          <w:p>
-            <w:pPr>
-              <w:spacing w:beforeLines="40" w:before="96" w:afterLines="40" w:after="96"/>
-            </w:pPr>
-            <w:r>
-              <w:t>n2o</w:t>
-            </w:r>
-          </w:p>
-        </w:tc>
-        <w:tc>
-          <w:tcPr>
-            <w:tcW w:w="4819" w:type="dxa"/>
-          </w:tcPr>
-          <w:p>
-            <w:pPr>
-              <w:spacing w:beforeLines="40" w:before="96" w:afterLines="40" w:after="96"/>
-            </w:pPr>
-            <w:r>
-              <w:t>n</w:t>
-            </w:r>
-            <w:r>
-              <w:t>itrous oxide</w:t>
-            </w:r>
-          </w:p>
-        </w:tc>
-      </w:tr>
-      <w:tr>
-        <w:tc>
-          <w:tcPr>
-            <w:tcW w:w="2268" w:type="dxa"/>
-          </w:tcPr>
-          <w:p>
-            <w:pPr>
-              <w:spacing w:beforeLines="40" w:before="96" w:afterLines="40" w:after="96"/>
-            </w:pPr>
-          </w:p>
-        </w:tc>
-        <w:tc>
-          <w:tcPr>
-            <w:tcW w:w="4819" w:type="dxa"/>
-          </w:tcPr>
-          <w:p>
-            <w:pPr>
-              <w:spacing w:beforeLines="40" w:before="96" w:afterLines="40" w:after="96"/>
-            </w:pPr>
-          </w:p>
-        </w:tc>
-      </w:tr>
-      <w:tr>
-        <w:tc>
-          <w:tcPr>
-            <w:tcW w:w="2268" w:type="dxa"/>
-          </w:tcPr>
-          <w:p>
-            <w:pPr>
-              <w:spacing w:beforeLines="40" w:before="96" w:afterLines="40" w:after="96"/>
-            </w:pPr>
-            <w:r>
-              <w:t>_</w:t>
-            </w:r>
-            <w:proofErr w:type="spellStart"/>
-            <w:r>
-              <w:t>nitrif</w:t>
-            </w:r>
-            <w:proofErr w:type="spellEnd"/>
+            <w:r>
+              <w:t>_nitrif</w:t>
+            </w:r>
           </w:p>
         </w:tc>
         <w:tc>
@@ -3583,6 +3151,7 @@
               <w:spacing w:beforeLines="40" w:before="96" w:afterLines="40" w:after="96"/>
             </w:pPr>
             <w:r>
+              <w:lastRenderedPageBreak/>
               <w:t>no3</w:t>
             </w:r>
           </w:p>
@@ -3689,7 +3258,6 @@
               <w:spacing w:beforeLines="40" w:before="96" w:afterLines="40" w:after="96"/>
             </w:pPr>
             <w:r>
-              <w:lastRenderedPageBreak/>
               <w:t>ow_</w:t>
             </w:r>
           </w:p>
@@ -3727,15 +3295,7 @@
               <w:t>_</w:t>
             </w:r>
             <w:r>
-              <w:t xml:space="preserve">    </w:t>
-            </w:r>
-            <w:proofErr w:type="spellStart"/>
-            <w:r>
-              <w:t>inorg</w:t>
-            </w:r>
-            <w:proofErr w:type="spellEnd"/>
-            <w:r>
-              <w:t>_</w:t>
+              <w:t xml:space="preserve">    inorg_</w:t>
             </w:r>
           </w:p>
         </w:tc>
@@ -3765,13 +3325,8 @@
             <w:pPr>
               <w:spacing w:beforeLines="40" w:before="96" w:afterLines="40" w:after="96"/>
             </w:pPr>
-            <w:proofErr w:type="spellStart"/>
-            <w:r>
-              <w:t>pcnt</w:t>
-            </w:r>
-            <w:proofErr w:type="spellEnd"/>
-            <w:r>
-              <w:t>_</w:t>
+            <w:r>
+              <w:t>pcnt_</w:t>
             </w:r>
           </w:p>
         </w:tc>
@@ -3830,15 +3385,7 @@
               <w:spacing w:beforeLines="40" w:before="96" w:afterLines="40" w:after="96"/>
             </w:pPr>
             <w:r>
-              <w:t>_</w:t>
-            </w:r>
-            <w:proofErr w:type="spellStart"/>
-            <w:r>
-              <w:t>rcoef</w:t>
-            </w:r>
-            <w:proofErr w:type="spellEnd"/>
-            <w:r>
-              <w:t>_</w:t>
+              <w:t>_rcoef_</w:t>
             </w:r>
             <w:r>
               <w:t xml:space="preserve"> </w:t>
@@ -3918,11 +3465,9 @@
             <w:pPr>
               <w:spacing w:beforeLines="40" w:before="96" w:afterLines="40" w:after="96"/>
             </w:pPr>
-            <w:proofErr w:type="spellStart"/>
             <w:r>
               <w:t>precip</w:t>
             </w:r>
-            <w:proofErr w:type="spellEnd"/>
           </w:p>
         </w:tc>
         <w:tc>
@@ -4005,16 +3550,51 @@
               <w:spacing w:beforeLines="40" w:before="96" w:afterLines="40" w:after="96"/>
             </w:pPr>
             <w:r>
-              <w:t>_</w:t>
-            </w:r>
-            <w:proofErr w:type="spellStart"/>
+              <w:t>_r</w:t>
+            </w:r>
+            <w:r>
+              <w:t>else</w:t>
+            </w:r>
+          </w:p>
+        </w:tc>
+        <w:tc>
+          <w:tcPr>
+            <w:tcW w:w="4819" w:type="dxa"/>
+          </w:tcPr>
+          <w:p>
+            <w:pPr>
+              <w:spacing w:beforeLines="40" w:before="96" w:afterLines="40" w:after="96"/>
+            </w:pPr>
             <w:r>
               <w:t>r</w:t>
             </w:r>
             <w:r>
-              <w:t>else</w:t>
-            </w:r>
-            <w:proofErr w:type="spellEnd"/>
+              <w:t>elease</w:t>
+            </w:r>
+          </w:p>
+        </w:tc>
+      </w:tr>
+      <w:tr>
+        <w:tc>
+          <w:tcPr>
+            <w:tcW w:w="2268" w:type="dxa"/>
+          </w:tcPr>
+          <w:p>
+            <w:pPr>
+              <w:spacing w:beforeLines="40" w:before="96" w:afterLines="40" w:after="96"/>
+            </w:pPr>
+            <w:r>
+              <w:t>s</w:t>
+            </w:r>
+            <w:r>
+              <w:t>cl</w:t>
+            </w:r>
+            <w:r>
+              <w:t>e_</w:t>
+            </w:r>
+            <w:r>
+              <w:t>factr</w:t>
+            </w:r>
           </w:p>
         </w:tc>
         <w:tc>
@@ -4026,10 +3606,16 @@
               <w:spacing w:beforeLines="40" w:before="96" w:afterLines="40" w:after="96"/>
             </w:pPr>
             <w:r>
-              <w:t>r</w:t>
-            </w:r>
-            <w:r>
-              <w:t>elease</w:t>
+              <w:t>S</w:t>
+            </w:r>
+            <w:r>
+              <w:t>caling</w:t>
+            </w:r>
+            <w:r>
+              <w:t xml:space="preserve"> </w:t>
+            </w:r>
+            <w:r>
+              <w:t>factor</w:t>
             </w:r>
           </w:p>
         </w:tc>
@@ -4044,6 +3630,62 @@
               <w:spacing w:beforeLines="40" w:before="96" w:afterLines="40" w:after="96"/>
             </w:pPr>
             <w:r>
+              <w:t>_sply</w:t>
+            </w:r>
+          </w:p>
+        </w:tc>
+        <w:tc>
+          <w:tcPr>
+            <w:tcW w:w="4819" w:type="dxa"/>
+          </w:tcPr>
+          <w:p>
+            <w:pPr>
+              <w:spacing w:beforeLines="40" w:before="96" w:afterLines="40" w:after="96"/>
+            </w:pPr>
+            <w:r>
+              <w:t>supply</w:t>
+            </w:r>
+          </w:p>
+        </w:tc>
+      </w:tr>
+      <w:tr>
+        <w:tc>
+          <w:tcPr>
+            <w:tcW w:w="2268" w:type="dxa"/>
+          </w:tcPr>
+          <w:p>
+            <w:pPr>
+              <w:spacing w:beforeLines="40" w:before="96" w:afterLines="40" w:after="96"/>
+            </w:pPr>
+            <w:r>
+              <w:t>strss</w:t>
+            </w:r>
+          </w:p>
+        </w:tc>
+        <w:tc>
+          <w:tcPr>
+            <w:tcW w:w="4819" w:type="dxa"/>
+          </w:tcPr>
+          <w:p>
+            <w:pPr>
+              <w:spacing w:beforeLines="40" w:before="96" w:afterLines="40" w:after="96"/>
+            </w:pPr>
+            <w:r>
+              <w:t>stress</w:t>
+            </w:r>
+          </w:p>
+        </w:tc>
+      </w:tr>
+      <w:tr>
+        <w:tc>
+          <w:tcPr>
+            <w:tcW w:w="2268" w:type="dxa"/>
+          </w:tcPr>
+          <w:p>
+            <w:pPr>
+              <w:spacing w:beforeLines="40" w:before="96" w:afterLines="40" w:after="96"/>
+            </w:pPr>
+            <w:r>
               <w:t>_ss</w:t>
             </w:r>
           </w:p>
@@ -4072,13 +3714,8 @@
               <w:spacing w:beforeLines="40" w:before="96" w:afterLines="40" w:after="96"/>
             </w:pPr>
             <w:r>
-              <w:t>_</w:t>
-            </w:r>
-            <w:proofErr w:type="spellStart"/>
-            <w:r>
-              <w:t>sply</w:t>
-            </w:r>
-            <w:proofErr w:type="spellEnd"/>
+              <w:t>t_</w:t>
+            </w:r>
           </w:p>
         </w:tc>
         <w:tc>
@@ -4090,7 +3727,7 @@
               <w:spacing w:beforeLines="40" w:before="96" w:afterLines="40" w:after="96"/>
             </w:pPr>
             <w:r>
-              <w:t>supply</w:t>
+              <w:t>top soil</w:t>
             </w:r>
           </w:p>
         </w:tc>
@@ -4105,7 +3742,7 @@
               <w:spacing w:beforeLines="40" w:before="96" w:afterLines="40" w:after="96"/>
             </w:pPr>
             <w:r>
-              <w:t>t_</w:t>
+              <w:t>tair</w:t>
             </w:r>
           </w:p>
         </w:tc>
@@ -4117,11 +3754,9 @@
             <w:pPr>
               <w:spacing w:beforeLines="40" w:before="96" w:afterLines="40" w:after="96"/>
             </w:pPr>
-            <w:proofErr w:type="gramStart"/>
-            <w:r>
-              <w:t>top soil</w:t>
-            </w:r>
-            <w:proofErr w:type="gramEnd"/>
+            <w:r>
+              <w:t>temperature</w:t>
+            </w:r>
           </w:p>
         </w:tc>
       </w:tr>
@@ -4134,11 +3769,10 @@
             <w:pPr>
               <w:spacing w:beforeLines="40" w:before="96" w:afterLines="40" w:after="96"/>
             </w:pPr>
-            <w:proofErr w:type="spellStart"/>
-            <w:r>
-              <w:t>tair</w:t>
-            </w:r>
-            <w:proofErr w:type="spellEnd"/>
+            <w:bookmarkStart w:id="3" w:name="_Hlk48291546"/>
+            <w:r>
+              <w:t>_typ,   _atyp</w:t>
+            </w:r>
           </w:p>
         </w:tc>
         <w:tc>
@@ -4150,7 +3784,10 @@
               <w:spacing w:beforeLines="40" w:before="96" w:afterLines="40" w:after="96"/>
             </w:pPr>
             <w:r>
-              <w:t>temperature</w:t>
+              <w:t>typical,  at</w:t>
+            </w:r>
+            <w:r>
+              <w:t>ypical</w:t>
             </w:r>
           </w:p>
         </w:tc>
@@ -4164,28 +3801,12 @@
             <w:pPr>
               <w:spacing w:beforeLines="40" w:before="96" w:afterLines="40" w:after="96"/>
             </w:pPr>
-            <w:bookmarkStart w:id="3" w:name="_Hlk48291546"/>
-            <w:r>
-              <w:t>_</w:t>
-            </w:r>
-            <w:proofErr w:type="spellStart"/>
-            <w:proofErr w:type="gramStart"/>
-            <w:r>
-              <w:t>typ</w:t>
-            </w:r>
-            <w:proofErr w:type="spellEnd"/>
-            <w:r>
-              <w:t xml:space="preserve">,   </w:t>
-            </w:r>
-            <w:proofErr w:type="gramEnd"/>
-            <w:r>
-              <w:t>_</w:t>
-            </w:r>
-            <w:proofErr w:type="spellStart"/>
-            <w:r>
-              <w:t>atyp</w:t>
-            </w:r>
-            <w:proofErr w:type="spellEnd"/>
+            <w:r>
+              <w:t>upt</w:t>
+            </w:r>
+            <w:r>
+              <w:t>k</w:t>
+            </w:r>
           </w:p>
         </w:tc>
         <w:tc>
@@ -4196,14 +3817,12 @@
             <w:pPr>
               <w:spacing w:beforeLines="40" w:before="96" w:afterLines="40" w:after="96"/>
             </w:pPr>
-            <w:proofErr w:type="gramStart"/>
-            <w:r>
-              <w:t>typical,  at</w:t>
-            </w:r>
-            <w:r>
-              <w:t>ypical</w:t>
-            </w:r>
-            <w:proofErr w:type="gramEnd"/>
+            <w:r>
+              <w:t>upt</w:t>
+            </w:r>
+            <w:r>
+              <w:t>ake</w:t>
+            </w:r>
           </w:p>
         </w:tc>
       </w:tr>
@@ -4216,14 +3835,9 @@
             <w:pPr>
               <w:spacing w:beforeLines="40" w:before="96" w:afterLines="40" w:after="96"/>
             </w:pPr>
-            <w:proofErr w:type="spellStart"/>
-            <w:r>
-              <w:t>upt</w:t>
-            </w:r>
-            <w:r>
-              <w:t>k</w:t>
-            </w:r>
-            <w:proofErr w:type="spellEnd"/>
+            <w:r>
+              <w:t>volat</w:t>
+            </w:r>
           </w:p>
         </w:tc>
         <w:tc>
@@ -4235,10 +3849,7 @@
               <w:spacing w:beforeLines="40" w:before="96" w:afterLines="40" w:after="96"/>
             </w:pPr>
             <w:r>
-              <w:t>upt</w:t>
-            </w:r>
-            <w:r>
-              <w:t>ake</w:t>
+              <w:t>volatilisation</w:t>
             </w:r>
           </w:p>
         </w:tc>
@@ -4252,11 +3863,9 @@
             <w:pPr>
               <w:spacing w:beforeLines="40" w:before="96" w:afterLines="40" w:after="96"/>
             </w:pPr>
-            <w:proofErr w:type="spellStart"/>
-            <w:r>
-              <w:t>volat</w:t>
-            </w:r>
-            <w:proofErr w:type="spellEnd"/>
+            <w:r>
+              <w:t>wc_</w:t>
+            </w:r>
           </w:p>
         </w:tc>
         <w:tc>
@@ -4268,7 +3877,7 @@
               <w:spacing w:beforeLines="40" w:before="96" w:afterLines="40" w:after="96"/>
             </w:pPr>
             <w:r>
-              <w:t>volatilisation</w:t>
+              <w:t>water content</w:t>
             </w:r>
           </w:p>
         </w:tc>
@@ -4282,13 +3891,8 @@
             <w:pPr>
               <w:spacing w:beforeLines="40" w:before="96" w:afterLines="40" w:after="96"/>
             </w:pPr>
-            <w:proofErr w:type="spellStart"/>
-            <w:r>
-              <w:t>wc</w:t>
-            </w:r>
-            <w:proofErr w:type="spellEnd"/>
-            <w:r>
-              <w:t>_</w:t>
+            <w:r>
+              <w:t>iws_</w:t>
             </w:r>
           </w:p>
         </w:tc>
@@ -4301,7 +3905,10 @@
               <w:spacing w:beforeLines="40" w:before="96" w:afterLines="40" w:after="96"/>
             </w:pPr>
             <w:r>
-              <w:t>water content</w:t>
+              <w:t>w</w:t>
+            </w:r>
+            <w:r>
+              <w:t>ater stress index</w:t>
             </w:r>
           </w:p>
         </w:tc>
@@ -4316,15 +3923,7 @@
               <w:spacing w:beforeLines="40" w:before="96" w:afterLines="40" w:after="96"/>
             </w:pPr>
             <w:r>
-              <w:t>_</w:t>
-            </w:r>
-            <w:proofErr w:type="spellStart"/>
-            <w:r>
-              <w:t>yld</w:t>
-            </w:r>
-            <w:proofErr w:type="spellEnd"/>
-            <w:r>
-              <w:t>_</w:t>
+              <w:t>_yld_</w:t>
             </w:r>
           </w:p>
         </w:tc>
@@ -4369,7 +3968,11 @@
     <w:p/>
     <w:bookmarkEnd w:id="2"/>
     <w:p>
-      <w:r>
+      <w:pPr>
+        <w:keepNext/>
+      </w:pPr>
+      <w:r>
+        <w:lastRenderedPageBreak/>
         <w:t>Additional variable naming conventions</w:t>
       </w:r>
     </w:p>
@@ -4398,13 +4001,12 @@
           </w:tcPr>
           <w:p>
             <w:pPr>
-              <w:spacing w:beforeLines="40" w:before="96" w:afterLines="40" w:after="96"/>
-            </w:pPr>
-            <w:proofErr w:type="spellStart"/>
+              <w:keepNext/>
+              <w:spacing w:beforeLines="40" w:before="96" w:afterLines="40" w:after="96"/>
+            </w:pPr>
             <w:r>
               <w:t>hydrol_eff</w:t>
             </w:r>
-            <w:proofErr w:type="spellEnd"/>
           </w:p>
         </w:tc>
         <w:tc>
@@ -4413,6 +4015,7 @@
           </w:tcPr>
           <w:p>
             <w:pPr>
+              <w:keepNext/>
               <w:spacing w:beforeLines="40" w:before="96" w:afterLines="40" w:after="96"/>
             </w:pPr>
             <w:r>
@@ -4428,16 +4031,12 @@
           </w:tcPr>
           <w:p>
             <w:pPr>
-              <w:spacing w:beforeLines="40" w:before="96" w:afterLines="40" w:after="96"/>
-            </w:pPr>
-            <w:r>
-              <w:t>_</w:t>
-            </w:r>
-            <w:proofErr w:type="spellStart"/>
-            <w:r>
-              <w:t>fwd</w:t>
-            </w:r>
-            <w:proofErr w:type="spellEnd"/>
+              <w:keepNext/>
+              <w:spacing w:beforeLines="40" w:before="96" w:afterLines="40" w:after="96"/>
+            </w:pPr>
+            <w:r>
+              <w:t>_fwd</w:t>
+            </w:r>
           </w:p>
         </w:tc>
         <w:tc>
@@ -4446,6 +4045,7 @@
           </w:tcPr>
           <w:p>
             <w:pPr>
+              <w:keepNext/>
               <w:spacing w:beforeLines="40" w:before="96" w:afterLines="40" w:after="96"/>
             </w:pPr>
             <w:r>
@@ -4461,6 +4061,7 @@
           </w:tcPr>
           <w:p>
             <w:pPr>
+              <w:keepNext/>
               <w:spacing w:beforeLines="40" w:before="96" w:afterLines="40" w:after="96"/>
             </w:pPr>
             <w:r>
@@ -4474,6 +4075,7 @@
           </w:tcPr>
           <w:p>
             <w:pPr>
+              <w:keepNext/>
               <w:spacing w:beforeLines="40" w:before="96" w:afterLines="40" w:after="96"/>
             </w:pPr>
             <w:r>
@@ -4489,13 +4091,12 @@
           </w:tcPr>
           <w:p>
             <w:pPr>
-              <w:spacing w:beforeLines="40" w:before="96" w:afterLines="40" w:after="96"/>
-            </w:pPr>
-            <w:proofErr w:type="spellStart"/>
+              <w:keepNext/>
+              <w:spacing w:beforeLines="40" w:before="96" w:afterLines="40" w:after="96"/>
+            </w:pPr>
             <w:r>
               <w:t>pettmp</w:t>
             </w:r>
-            <w:proofErr w:type="spellEnd"/>
           </w:p>
         </w:tc>
         <w:tc>
@@ -4504,6 +4105,7 @@
           </w:tcPr>
           <w:p>
             <w:pPr>
+              <w:keepNext/>
               <w:spacing w:beforeLines="40" w:before="96" w:afterLines="40" w:after="96"/>
             </w:pPr>
             <w:r>
@@ -4535,7 +4137,6 @@
           <w:sz w:val="20"/>
           <w:szCs w:val="20"/>
         </w:rPr>
-        <w:lastRenderedPageBreak/>
         <w:t># test only</w:t>
       </w:r>
     </w:p>
@@ -4572,194 +4173,38 @@
           <w:sz w:val="20"/>
           <w:szCs w:val="20"/>
         </w:rPr>
-        <w:t xml:space="preserve">from </w:t>
-      </w:r>
-      <w:proofErr w:type="spellStart"/>
-      <w:r>
+        <w:t>from numpy import arange</w:t>
+      </w:r>
+    </w:p>
+    <w:p>
+      <w:pPr>
+        <w:spacing w:after="0"/>
         <w:rPr>
           <w:rFonts w:ascii="Courier New" w:hAnsi="Courier New" w:cs="Courier New"/>
           <w:sz w:val="20"/>
           <w:szCs w:val="20"/>
         </w:rPr>
-        <w:t>numpy</w:t>
-      </w:r>
-      <w:proofErr w:type="spellEnd"/>
+      </w:pPr>
       <w:r>
         <w:rPr>
           <w:rFonts w:ascii="Courier New" w:hAnsi="Courier New" w:cs="Courier New"/>
           <w:sz w:val="20"/>
           <w:szCs w:val="20"/>
         </w:rPr>
-        <w:t xml:space="preserve"> import </w:t>
-      </w:r>
-      <w:proofErr w:type="spellStart"/>
+        <w:t>for yld in arange(0.3, 0.9, 0.15):</w:t>
+      </w:r>
+    </w:p>
+    <w:p>
+      <w:pPr>
+        <w:spacing w:after="0"/>
+      </w:pPr>
       <w:r>
         <w:rPr>
           <w:rFonts w:ascii="Courier New" w:hAnsi="Courier New" w:cs="Courier New"/>
           <w:sz w:val="20"/>
           <w:szCs w:val="20"/>
         </w:rPr>
-        <w:t>arange</w:t>
-      </w:r>
-      <w:proofErr w:type="spellEnd"/>
-    </w:p>
-    <w:p>
-      <w:pPr>
-        <w:spacing w:after="0"/>
-        <w:rPr>
-          <w:rFonts w:ascii="Courier New" w:hAnsi="Courier New" w:cs="Courier New"/>
-          <w:sz w:val="20"/>
-          <w:szCs w:val="20"/>
-        </w:rPr>
-      </w:pPr>
-      <w:r>
-        <w:rPr>
-          <w:rFonts w:ascii="Courier New" w:hAnsi="Courier New" w:cs="Courier New"/>
-          <w:sz w:val="20"/>
-          <w:szCs w:val="20"/>
-        </w:rPr>
-        <w:t xml:space="preserve">for </w:t>
-      </w:r>
-      <w:proofErr w:type="spellStart"/>
-      <w:r>
-        <w:rPr>
-          <w:rFonts w:ascii="Courier New" w:hAnsi="Courier New" w:cs="Courier New"/>
-          <w:sz w:val="20"/>
-          <w:szCs w:val="20"/>
-        </w:rPr>
-        <w:t>yld</w:t>
-      </w:r>
-      <w:proofErr w:type="spellEnd"/>
-      <w:r>
-        <w:rPr>
-          <w:rFonts w:ascii="Courier New" w:hAnsi="Courier New" w:cs="Courier New"/>
-          <w:sz w:val="20"/>
-          <w:szCs w:val="20"/>
-        </w:rPr>
-        <w:t xml:space="preserve"> in </w:t>
-      </w:r>
-      <w:proofErr w:type="spellStart"/>
-      <w:proofErr w:type="gramStart"/>
-      <w:r>
-        <w:rPr>
-          <w:rFonts w:ascii="Courier New" w:hAnsi="Courier New" w:cs="Courier New"/>
-          <w:sz w:val="20"/>
-          <w:szCs w:val="20"/>
-        </w:rPr>
-        <w:t>arange</w:t>
-      </w:r>
-      <w:proofErr w:type="spellEnd"/>
-      <w:r>
-        <w:rPr>
-          <w:rFonts w:ascii="Courier New" w:hAnsi="Courier New" w:cs="Courier New"/>
-          <w:sz w:val="20"/>
-          <w:szCs w:val="20"/>
-        </w:rPr>
-        <w:t>(</w:t>
-      </w:r>
-      <w:proofErr w:type="gramEnd"/>
-      <w:r>
-        <w:rPr>
-          <w:rFonts w:ascii="Courier New" w:hAnsi="Courier New" w:cs="Courier New"/>
-          <w:sz w:val="20"/>
-          <w:szCs w:val="20"/>
-        </w:rPr>
-        <w:t>0.3, 0.9, 0.15):</w:t>
-      </w:r>
-    </w:p>
-    <w:p>
-      <w:pPr>
-        <w:spacing w:after="0"/>
-      </w:pPr>
-      <w:r>
-        <w:rPr>
-          <w:rFonts w:ascii="Courier New" w:hAnsi="Courier New" w:cs="Courier New"/>
-          <w:sz w:val="20"/>
-          <w:szCs w:val="20"/>
-        </w:rPr>
-        <w:t xml:space="preserve">     prop_n_opt2 = </w:t>
-      </w:r>
-      <w:proofErr w:type="spellStart"/>
-      <w:r>
-        <w:rPr>
-          <w:rFonts w:ascii="Courier New" w:hAnsi="Courier New" w:cs="Courier New"/>
-          <w:sz w:val="20"/>
-          <w:szCs w:val="20"/>
-        </w:rPr>
-        <w:t>prop_n_optimal_from_</w:t>
-      </w:r>
-      <w:proofErr w:type="gramStart"/>
-      <w:r>
-        <w:rPr>
-          <w:rFonts w:ascii="Courier New" w:hAnsi="Courier New" w:cs="Courier New"/>
-          <w:sz w:val="20"/>
-          <w:szCs w:val="20"/>
-        </w:rPr>
-        <w:t>yield</w:t>
-      </w:r>
-      <w:proofErr w:type="spellEnd"/>
-      <w:r>
-        <w:rPr>
-          <w:rFonts w:ascii="Courier New" w:hAnsi="Courier New" w:cs="Courier New"/>
-          <w:sz w:val="20"/>
-          <w:szCs w:val="20"/>
-        </w:rPr>
-        <w:t>(</w:t>
-      </w:r>
-      <w:proofErr w:type="spellStart"/>
-      <w:proofErr w:type="gramEnd"/>
-      <w:r>
-        <w:rPr>
-          <w:rFonts w:ascii="Courier New" w:hAnsi="Courier New" w:cs="Courier New"/>
-          <w:sz w:val="20"/>
-          <w:szCs w:val="20"/>
-        </w:rPr>
-        <w:t>yld</w:t>
-      </w:r>
-      <w:proofErr w:type="spellEnd"/>
-      <w:r>
-        <w:rPr>
-          <w:rFonts w:ascii="Courier New" w:hAnsi="Courier New" w:cs="Courier New"/>
-          <w:sz w:val="20"/>
-          <w:szCs w:val="20"/>
-        </w:rPr>
-        <w:t xml:space="preserve">, </w:t>
-      </w:r>
-      <w:proofErr w:type="spellStart"/>
-      <w:r>
-        <w:rPr>
-          <w:rFonts w:ascii="Courier New" w:hAnsi="Courier New" w:cs="Courier New"/>
-          <w:sz w:val="20"/>
-          <w:szCs w:val="20"/>
-        </w:rPr>
-        <w:t>crop_vars</w:t>
-      </w:r>
-      <w:proofErr w:type="spellEnd"/>
-      <w:r>
-        <w:rPr>
-          <w:rFonts w:ascii="Courier New" w:hAnsi="Courier New" w:cs="Courier New"/>
-          <w:sz w:val="20"/>
-          <w:szCs w:val="20"/>
-        </w:rPr>
-        <w:t>[</w:t>
-      </w:r>
-      <w:proofErr w:type="spellStart"/>
-      <w:r>
-        <w:rPr>
-          <w:rFonts w:ascii="Courier New" w:hAnsi="Courier New" w:cs="Courier New"/>
-          <w:sz w:val="20"/>
-          <w:szCs w:val="20"/>
-        </w:rPr>
-        <w:t>crop_curr</w:t>
-      </w:r>
-      <w:proofErr w:type="spellEnd"/>
-      <w:r>
-        <w:rPr>
-          <w:rFonts w:ascii="Courier New" w:hAnsi="Courier New" w:cs="Courier New"/>
-          <w:sz w:val="20"/>
-          <w:szCs w:val="20"/>
-        </w:rPr>
-        <w:t>])</w:t>
+        <w:t xml:space="preserve">     prop_n_opt2 = prop_n_optimal_from_yield(yld, crop_vars[crop_curr])</w:t>
       </w:r>
     </w:p>
     <w:p>
@@ -5093,6 +4538,7 @@
     </w:p>
     <w:p>
       <w:r>
+        <w:lastRenderedPageBreak/>
         <w:t>Harvest</w:t>
       </w:r>
       <w:r>
@@ -5119,7 +4565,6 @@
           <w:b/>
           <w:bCs/>
         </w:rPr>
-        <w:lastRenderedPageBreak/>
         <w:t xml:space="preserve">Notes on </w:t>
       </w:r>
       <w:r>
@@ -5163,11 +4608,12 @@
               <w:keepNext/>
               <w:spacing w:before="60" w:after="60"/>
             </w:pPr>
-            <w:bookmarkStart w:id="5" w:name="_Hlk55221284"/>
+            <w:bookmarkStart w:id="5" w:name="_Hlk59007070"/>
             <w:bookmarkEnd w:id="4"/>
             <w:r>
               <w:t xml:space="preserve">DPM </w:t>
             </w:r>
+            <w:bookmarkStart w:id="6" w:name="_Hlk55221284"/>
           </w:p>
         </w:tc>
         <w:tc>
@@ -5179,11 +4625,9 @@
               <w:keepNext/>
               <w:spacing w:before="60" w:after="60"/>
             </w:pPr>
-            <w:proofErr w:type="spellStart"/>
             <w:r>
               <w:t>pool_c_dpm</w:t>
             </w:r>
-            <w:proofErr w:type="spellEnd"/>
           </w:p>
         </w:tc>
         <w:tc>
@@ -5195,11 +4639,9 @@
               <w:keepNext/>
               <w:spacing w:before="60" w:after="60"/>
             </w:pPr>
-            <w:proofErr w:type="spellStart"/>
             <w:r>
               <w:t>pi_to_dpm</w:t>
             </w:r>
-            <w:proofErr w:type="spellEnd"/>
           </w:p>
         </w:tc>
         <w:tc>
@@ -5211,11 +4653,9 @@
               <w:keepNext/>
               <w:spacing w:before="60" w:after="60"/>
             </w:pPr>
-            <w:proofErr w:type="spellStart"/>
             <w:r>
               <w:t>cow_to_dpm</w:t>
             </w:r>
-            <w:proofErr w:type="spellEnd"/>
           </w:p>
         </w:tc>
         <w:tc>
@@ -5227,11 +4667,9 @@
               <w:keepNext/>
               <w:spacing w:before="60" w:after="60"/>
             </w:pPr>
-            <w:proofErr w:type="spellStart"/>
             <w:r>
               <w:t>c_loss_dpm</w:t>
             </w:r>
-            <w:proofErr w:type="spellEnd"/>
           </w:p>
         </w:tc>
       </w:tr>
@@ -5259,11 +4697,9 @@
               <w:keepNext/>
               <w:spacing w:before="60" w:after="60"/>
             </w:pPr>
-            <w:proofErr w:type="spellStart"/>
             <w:r>
               <w:t>pool_c_rpm</w:t>
             </w:r>
-            <w:proofErr w:type="spellEnd"/>
           </w:p>
         </w:tc>
         <w:tc>
@@ -5275,11 +4711,9 @@
               <w:keepNext/>
               <w:spacing w:before="60" w:after="60"/>
             </w:pPr>
-            <w:proofErr w:type="spellStart"/>
             <w:r>
               <w:t>pi_to_rpm</w:t>
             </w:r>
-            <w:proofErr w:type="spellEnd"/>
           </w:p>
         </w:tc>
         <w:tc>
@@ -5305,14 +4739,13 @@
               <w:keepNext/>
               <w:spacing w:before="60" w:after="60"/>
             </w:pPr>
-            <w:proofErr w:type="spellStart"/>
             <w:r>
               <w:t>c_loss_rpm</w:t>
             </w:r>
-            <w:proofErr w:type="spellEnd"/>
-          </w:p>
-        </w:tc>
-      </w:tr>
+          </w:p>
+        </w:tc>
+      </w:tr>
+      <w:bookmarkEnd w:id="5"/>
       <w:tr>
         <w:tc>
           <w:tcPr>
@@ -5337,11 +4770,9 @@
               <w:keepNext/>
               <w:spacing w:before="60" w:after="60"/>
             </w:pPr>
-            <w:proofErr w:type="spellStart"/>
             <w:r>
               <w:t>pool_c_hum</w:t>
             </w:r>
-            <w:proofErr w:type="spellEnd"/>
           </w:p>
         </w:tc>
         <w:tc>
@@ -5353,11 +4784,9 @@
               <w:keepNext/>
               <w:spacing w:before="60" w:after="60"/>
             </w:pPr>
-            <w:proofErr w:type="spellStart"/>
             <w:r>
               <w:t>c_input_hum</w:t>
             </w:r>
-            <w:proofErr w:type="spellEnd"/>
           </w:p>
         </w:tc>
         <w:tc>
@@ -5369,11 +4798,9 @@
               <w:keepNext/>
               <w:spacing w:before="60" w:after="60"/>
             </w:pPr>
-            <w:proofErr w:type="spellStart"/>
             <w:r>
               <w:t>cow_to_hum</w:t>
             </w:r>
-            <w:proofErr w:type="spellEnd"/>
           </w:p>
         </w:tc>
         <w:tc>
@@ -5385,11 +4812,9 @@
               <w:keepNext/>
               <w:spacing w:before="60" w:after="60"/>
             </w:pPr>
-            <w:proofErr w:type="spellStart"/>
             <w:r>
               <w:t>c_loss_hum</w:t>
             </w:r>
-            <w:proofErr w:type="spellEnd"/>
           </w:p>
         </w:tc>
       </w:tr>
@@ -5417,11 +4842,9 @@
               <w:keepNext/>
               <w:spacing w:before="60" w:after="60"/>
             </w:pPr>
-            <w:proofErr w:type="spellStart"/>
             <w:r>
               <w:t>pool_c_bio</w:t>
             </w:r>
-            <w:proofErr w:type="spellEnd"/>
           </w:p>
         </w:tc>
         <w:tc>
@@ -5433,11 +4856,9 @@
               <w:keepNext/>
               <w:spacing w:before="60" w:after="60"/>
             </w:pPr>
-            <w:proofErr w:type="spellStart"/>
             <w:r>
               <w:t>c_input_bio</w:t>
             </w:r>
-            <w:proofErr w:type="spellEnd"/>
           </w:p>
         </w:tc>
         <w:tc>
@@ -5460,11 +4881,9 @@
               <w:keepNext/>
               <w:spacing w:before="60" w:after="60"/>
             </w:pPr>
-            <w:proofErr w:type="spellStart"/>
             <w:r>
               <w:t>c_loss_bio</w:t>
             </w:r>
-            <w:proofErr w:type="spellEnd"/>
           </w:p>
         </w:tc>
       </w:tr>
@@ -5492,14 +4911,12 @@
               <w:keepNext/>
               <w:spacing w:before="60" w:after="60"/>
             </w:pPr>
-            <w:proofErr w:type="spellStart"/>
             <w:r>
               <w:t>pool_c_io</w:t>
             </w:r>
             <w:r>
               <w:t>m</w:t>
             </w:r>
-            <w:proofErr w:type="spellEnd"/>
           </w:p>
         </w:tc>
         <w:tc>
@@ -5522,7 +4939,6 @@
               <w:keepNext/>
               <w:spacing w:before="60" w:after="60"/>
             </w:pPr>
-            <w:proofErr w:type="spellStart"/>
             <w:r>
               <w:t>cow_to_</w:t>
             </w:r>
@@ -5532,7 +4948,6 @@
             <w:r>
               <w:t>m</w:t>
             </w:r>
-            <w:proofErr w:type="spellEnd"/>
           </w:p>
         </w:tc>
         <w:tc>
@@ -5547,14 +4962,179 @@
           </w:p>
         </w:tc>
       </w:tr>
+      <w:bookmarkEnd w:id="6"/>
     </w:tbl>
     <w:p>
       <w:pPr>
         <w:keepNext/>
       </w:pPr>
-      <w:bookmarkStart w:id="6" w:name="_GoBack"/>
-      <w:bookmarkEnd w:id="5"/>
-      <w:bookmarkEnd w:id="6"/>
+    </w:p>
+    <w:p>
+      <w:pPr>
+        <w:keepNext/>
+      </w:pPr>
+      <w:r>
+        <w:rPr>
+          <w:b/>
+          <w:bCs/>
+        </w:rPr>
+        <w:t xml:space="preserve">Notes on </w:t>
+      </w:r>
+      <w:r>
+        <w:rPr>
+          <w:b/>
+          <w:bCs/>
+        </w:rPr>
+        <w:t>o</w:t>
+      </w:r>
+      <w:r>
+        <w:rPr>
+          <w:b/>
+          <w:bCs/>
+        </w:rPr>
+        <w:t>utputted Excel workbook</w:t>
+      </w:r>
+      <w:r>
+        <w:rPr>
+          <w:b/>
+          <w:bCs/>
+        </w:rPr>
+        <w:t>s</w:t>
+      </w:r>
+    </w:p>
+    <w:tbl>
+      <w:tblPr>
+        <w:tblStyle w:val="TableGrid"/>
+        <w:tblW w:w="0" w:type="auto"/>
+        <w:tblInd w:w="680" w:type="dxa"/>
+        <w:tblBorders>
+          <w:top w:val="dashSmallGap" w:sz="4" w:space="0" w:color="auto"/>
+          <w:left w:val="dashSmallGap" w:sz="4" w:space="0" w:color="auto"/>
+          <w:bottom w:val="dashSmallGap" w:sz="4" w:space="0" w:color="auto"/>
+          <w:right w:val="dashSmallGap" w:sz="4" w:space="0" w:color="auto"/>
+          <w:insideH w:val="dashSmallGap" w:sz="4" w:space="0" w:color="auto"/>
+          <w:insideV w:val="dashSmallGap" w:sz="4" w:space="0" w:color="auto"/>
+        </w:tblBorders>
+        <w:tblLook w:val="04A0" w:firstRow="1" w:lastRow="0" w:firstColumn="1" w:lastColumn="0" w:noHBand="0" w:noVBand="1"/>
+      </w:tblPr>
+      <w:tblGrid>
+        <w:gridCol w:w="3122"/>
+        <w:gridCol w:w="4942"/>
+      </w:tblGrid>
+      <w:tr>
+        <w:tc>
+          <w:tcPr>
+            <w:tcW w:w="2878" w:type="dxa"/>
+            <w:vAlign w:val="center"/>
+          </w:tcPr>
+          <w:p>
+            <w:pPr>
+              <w:keepNext/>
+              <w:spacing w:before="60" w:after="60"/>
+            </w:pPr>
+            <w:r>
+              <w:t>ora_classes_excel_write.py</w:t>
+            </w:r>
+          </w:p>
+        </w:tc>
+        <w:tc>
+          <w:tcPr>
+            <w:tcW w:w="4942" w:type="dxa"/>
+            <w:vAlign w:val="center"/>
+          </w:tcPr>
+          <w:p>
+            <w:pPr>
+              <w:keepNext/>
+              <w:spacing w:before="60" w:after="60"/>
+            </w:pPr>
+            <w:r>
+              <w:t>Classes defining each workbook</w:t>
+            </w:r>
+          </w:p>
+        </w:tc>
+      </w:tr>
+      <w:tr>
+        <w:tc>
+          <w:tcPr>
+            <w:tcW w:w="2878" w:type="dxa"/>
+            <w:vAlign w:val="center"/>
+          </w:tcPr>
+          <w:p>
+            <w:pPr>
+              <w:keepNext/>
+              <w:spacing w:before="60" w:after="60"/>
+            </w:pPr>
+            <w:r>
+              <w:t>ora_excel_write.py</w:t>
+            </w:r>
+          </w:p>
+        </w:tc>
+        <w:tc>
+          <w:tcPr>
+            <w:tcW w:w="4942" w:type="dxa"/>
+            <w:vAlign w:val="center"/>
+          </w:tcPr>
+          <w:p>
+            <w:pPr>
+              <w:keepNext/>
+              <w:spacing w:before="60" w:after="60"/>
+            </w:pPr>
+            <w:r>
+              <w:t>Creates sheets</w:t>
+            </w:r>
+            <w:r>
+              <w:t xml:space="preserve"> using classes in </w:t>
+            </w:r>
+            <w:r>
+              <w:t>ora_classes_excel_write.py</w:t>
+            </w:r>
+          </w:p>
+        </w:tc>
+      </w:tr>
+      <w:tr>
+        <w:tc>
+          <w:tcPr>
+            <w:tcW w:w="2878" w:type="dxa"/>
+            <w:vAlign w:val="center"/>
+          </w:tcPr>
+          <w:p>
+            <w:pPr>
+              <w:keepNext/>
+              <w:spacing w:before="60" w:after="60"/>
+            </w:pPr>
+            <w:r>
+              <w:t>ora_excel_write_cn_water.py</w:t>
+            </w:r>
+          </w:p>
+        </w:tc>
+        <w:tc>
+          <w:tcPr>
+            <w:tcW w:w="4942" w:type="dxa"/>
+            <w:vAlign w:val="center"/>
+          </w:tcPr>
+          <w:p>
+            <w:pPr>
+              <w:keepNext/>
+              <w:spacing w:before="60" w:after="60"/>
+            </w:pPr>
+            <w:r>
+              <w:t>Writes one workbook for each biophysical group, no class dependencies</w:t>
+            </w:r>
+          </w:p>
+        </w:tc>
+      </w:tr>
+    </w:tbl>
+    <w:p>
+      <w:pPr>
+        <w:keepNext/>
+      </w:pPr>
+    </w:p>
+    <w:p>
+      <w:pPr>
+        <w:keepNext/>
+      </w:pPr>
+      <w:bookmarkStart w:id="7" w:name="_GoBack"/>
+      <w:bookmarkEnd w:id="7"/>
     </w:p>
     <w:sectPr>
       <w:headerReference w:type="default" r:id="rId13"/>
@@ -5718,7 +5298,7 @@
         <v:path o:extrusionok="f" gradientshapeok="t" o:connecttype="rect"/>
         <o:lock v:ext="edit" aspectratio="t"/>
       </v:shapetype>
-      <v:shape id="_x0000_i1028" type="#_x0000_t75" style="width:11pt;height:11pt" o:bullet="t">
+      <v:shape id="_x0000_i1037" type="#_x0000_t75" style="width:11.25pt;height:11.25pt" o:bullet="t">
         <v:imagedata r:id="rId1" o:title="mso5B25"/>
       </v:shape>
     </w:pict>
@@ -6801,6 +6381,7 @@
   <w:style w:type="paragraph" w:default="1" w:styleId="Normal">
     <w:name w:val="Normal"/>
     <w:qFormat/>
+    <w:rsid w:val="00B653B1"/>
   </w:style>
   <w:style w:type="character" w:default="1" w:styleId="DefaultParagraphFont">
     <w:name w:val="Default Paragraph Font"/>
@@ -7150,7 +6731,9 @@
   </w:compat>
   <w:rsids>
     <w:rsidRoot w:val="003153F6"/>
+    <w:rsid w:val="000A4D93"/>
     <w:rsid w:val="002B3C18"/>
+    <w:rsid w:val="002E6165"/>
     <w:rsid w:val="003153F6"/>
     <w:rsid w:val="00365111"/>
     <w:rsid w:val="003B5A61"/>
@@ -7957,7 +7540,7 @@
 </file>
 
 <file path=customXml/itemProps2.xml><?xml version="1.0" encoding="utf-8"?>
-<ds:datastoreItem xmlns:ds="http://schemas.openxmlformats.org/officeDocument/2006/customXml" ds:itemID="{2F38F808-D356-45B5-9D83-395ADC345B3D}">
+<ds:datastoreItem xmlns:ds="http://schemas.openxmlformats.org/officeDocument/2006/customXml" ds:itemID="{FEEE4EEC-DCED-4E29-9D13-4BDC9ECCC62B}">
   <ds:schemaRefs>
     <ds:schemaRef ds:uri="http://schemas.openxmlformats.org/officeDocument/2006/bibliography"/>
   </ds:schemaRefs>

</xml_diff>

<commit_message>
added but not completed B sheets. Sheets B1a and B1b are now combined into B1 with B1c standing alone.
</commit_message>
<xml_diff>
--- a/OratorRun/Docs/PyOrator installation and program guidance.docx
+++ b/OratorRun/Docs/PyOrator installation and program guidance.docx
@@ -3494,6 +3494,34 @@
               <w:spacing w:beforeLines="40" w:before="96" w:afterLines="40" w:after="96"/>
             </w:pPr>
             <w:r>
+              <w:t>prodn</w:t>
+            </w:r>
+          </w:p>
+        </w:tc>
+        <w:tc>
+          <w:tcPr>
+            <w:tcW w:w="4819" w:type="dxa"/>
+          </w:tcPr>
+          <w:p>
+            <w:pPr>
+              <w:spacing w:beforeLines="40" w:before="96" w:afterLines="40" w:after="96"/>
+            </w:pPr>
+            <w:r>
+              <w:t>production</w:t>
+            </w:r>
+          </w:p>
+        </w:tc>
+      </w:tr>
+      <w:tr>
+        <w:tc>
+          <w:tcPr>
+            <w:tcW w:w="2268" w:type="dxa"/>
+          </w:tcPr>
+          <w:p>
+            <w:pPr>
+              <w:spacing w:beforeLines="40" w:before="96" w:afterLines="40" w:after="96"/>
+            </w:pPr>
+            <w:r>
               <w:t>prop_</w:t>
             </w:r>
           </w:p>
@@ -3617,6 +3645,8 @@
             <w:r>
               <w:t>factor</w:t>
             </w:r>
+            <w:bookmarkStart w:id="3" w:name="_GoBack"/>
+            <w:bookmarkEnd w:id="3"/>
           </w:p>
         </w:tc>
       </w:tr>
@@ -3769,7 +3799,7 @@
             <w:pPr>
               <w:spacing w:beforeLines="40" w:before="96" w:afterLines="40" w:after="96"/>
             </w:pPr>
-            <w:bookmarkStart w:id="3" w:name="_Hlk48291546"/>
+            <w:bookmarkStart w:id="4" w:name="_Hlk48291546"/>
             <w:r>
               <w:t>_typ,   _atyp</w:t>
             </w:r>
@@ -3963,7 +3993,7 @@
           </w:p>
         </w:tc>
       </w:tr>
-      <w:bookmarkEnd w:id="3"/>
+      <w:bookmarkEnd w:id="4"/>
     </w:tbl>
     <w:p/>
     <w:bookmarkEnd w:id="2"/>
@@ -3972,7 +4002,6 @@
         <w:keepNext/>
       </w:pPr>
       <w:r>
-        <w:lastRenderedPageBreak/>
         <w:t>Additional variable naming conventions</w:t>
       </w:r>
     </w:p>
@@ -4533,12 +4562,12 @@
     </w:p>
     <w:p>
       <w:r>
+        <w:lastRenderedPageBreak/>
         <w:t>Plant production: harvestable yield</w:t>
       </w:r>
     </w:p>
     <w:p>
       <w:r>
-        <w:lastRenderedPageBreak/>
         <w:t>Harvest</w:t>
       </w:r>
       <w:r>
@@ -4574,7 +4603,7 @@
         </w:rPr>
         <w:t>carbon pools</w:t>
       </w:r>
-      <w:bookmarkStart w:id="4" w:name="_Hlk55220018"/>
+      <w:bookmarkStart w:id="5" w:name="_Hlk55220018"/>
     </w:p>
     <w:tbl>
       <w:tblPr>
@@ -4608,12 +4637,12 @@
               <w:keepNext/>
               <w:spacing w:before="60" w:after="60"/>
             </w:pPr>
-            <w:bookmarkStart w:id="5" w:name="_Hlk59007070"/>
-            <w:bookmarkEnd w:id="4"/>
+            <w:bookmarkStart w:id="6" w:name="_Hlk59007070"/>
+            <w:bookmarkEnd w:id="5"/>
             <w:r>
               <w:t xml:space="preserve">DPM </w:t>
             </w:r>
-            <w:bookmarkStart w:id="6" w:name="_Hlk55221284"/>
+            <w:bookmarkStart w:id="7" w:name="_Hlk55221284"/>
           </w:p>
         </w:tc>
         <w:tc>
@@ -4745,7 +4774,7 @@
           </w:p>
         </w:tc>
       </w:tr>
-      <w:bookmarkEnd w:id="5"/>
+      <w:bookmarkEnd w:id="6"/>
       <w:tr>
         <w:tc>
           <w:tcPr>
@@ -4962,7 +4991,7 @@
           </w:p>
         </w:tc>
       </w:tr>
-      <w:bookmarkEnd w:id="6"/>
+      <w:bookmarkEnd w:id="7"/>
     </w:tbl>
     <w:p>
       <w:pPr>
@@ -5133,8 +5162,6 @@
       <w:pPr>
         <w:keepNext/>
       </w:pPr>
-      <w:bookmarkStart w:id="7" w:name="_GoBack"/>
-      <w:bookmarkEnd w:id="7"/>
     </w:p>
     <w:sectPr>
       <w:headerReference w:type="default" r:id="rId13"/>
@@ -5298,7 +5325,7 @@
         <v:path o:extrusionok="f" gradientshapeok="t" o:connecttype="rect"/>
         <o:lock v:ext="edit" aspectratio="t"/>
       </v:shapetype>
-      <v:shape id="_x0000_i1037" type="#_x0000_t75" style="width:11.25pt;height:11.25pt" o:bullet="t">
+      <v:shape id="_x0000_i1038" type="#_x0000_t75" style="width:11.25pt;height:11.25pt" o:bullet="t">
         <v:imagedata r:id="rId1" o:title="mso5B25"/>
       </v:shape>
     </w:pict>
@@ -6731,7 +6758,7 @@
   </w:compat>
   <w:rsids>
     <w:rsidRoot w:val="003153F6"/>
-    <w:rsid w:val="000A4D93"/>
+    <w:rsid w:val="001C56A0"/>
     <w:rsid w:val="002B3C18"/>
     <w:rsid w:val="002E6165"/>
     <w:rsid w:val="003153F6"/>
@@ -7540,7 +7567,7 @@
 </file>
 
 <file path=customXml/itemProps2.xml><?xml version="1.0" encoding="utf-8"?>
-<ds:datastoreItem xmlns:ds="http://schemas.openxmlformats.org/officeDocument/2006/customXml" ds:itemID="{FEEE4EEC-DCED-4E29-9D13-4BDC9ECCC62B}">
+<ds:datastoreItem xmlns:ds="http://schemas.openxmlformats.org/officeDocument/2006/customXml" ds:itemID="{8C738F47-CD86-4173-80C6-019401BD9A5A}">
   <ds:schemaRefs>
     <ds:schemaRef ds:uri="http://schemas.openxmlformats.org/officeDocument/2006/bibliography"/>
   </ds:schemaRefs>

</xml_diff>